<commit_message>
Adding figured to Rmd
</commit_message>
<xml_diff>
--- a/Figures_for_paper.docx
+++ b/Figures_for_paper.docx
@@ -73,7 +73,7 @@
               <a:graphicData uri="http://schemas.openxmlformats.org/drawingml/2006/picture">
                 <pic:pic>
                   <pic:nvPicPr>
-                    <pic:cNvPr descr="Figures_for_paper/fig1a.png" id="0" name="Picture"/>
+                    <pic:cNvPr descr="Figures_for_paper/fig2a.png" id="0" name="Picture"/>
                     <pic:cNvPicPr>
                       <a:picLocks noChangeArrowheads="1" noChangeAspect="1"/>
                     </pic:cNvPicPr>
@@ -108,6 +108,275 @@
     </w:p>
     <w:p>
       <w:r>
+        <w:drawing>
+          <wp:inline>
+            <wp:extent cx="2108200" cy="2108200"/>
+            <wp:effectExtent b="0" l="0" r="0" t="0"/>
+            <wp:docPr descr="" id="1" name="Picture"/>
+            <a:graphic>
+              <a:graphicData uri="http://schemas.openxmlformats.org/drawingml/2006/picture">
+                <pic:pic>
+                  <pic:nvPicPr>
+                    <pic:cNvPr descr="Figures_for_paper/fig2b.png" id="0" name="Picture"/>
+                    <pic:cNvPicPr>
+                      <a:picLocks noChangeArrowheads="1" noChangeAspect="1"/>
+                    </pic:cNvPicPr>
+                  </pic:nvPicPr>
+                  <pic:blipFill>
+                    <a:blip r:embed="rId22"/>
+                    <a:stretch>
+                      <a:fillRect/>
+                    </a:stretch>
+                  </pic:blipFill>
+                  <pic:spPr bwMode="auto">
+                    <a:xfrm>
+                      <a:off x="0" y="0"/>
+                      <a:ext cx="2108200" cy="2108200"/>
+                    </a:xfrm>
+                    <a:prstGeom prst="rect">
+                      <a:avLst/>
+                    </a:prstGeom>
+                    <a:noFill/>
+                    <a:ln w="9525">
+                      <a:noFill/>
+                      <a:headEnd/>
+                      <a:tailEnd/>
+                    </a:ln>
+                  </pic:spPr>
+                </pic:pic>
+              </a:graphicData>
+            </a:graphic>
+          </wp:inline>
+        </w:drawing>
+      </w:r>
+      <w:r>
+        <w:t xml:space="preserve"> </w:t>
+      </w:r>
+      <w:r>
+        <w:drawing>
+          <wp:inline>
+            <wp:extent cx="2108200" cy="2108200"/>
+            <wp:effectExtent b="0" l="0" r="0" t="0"/>
+            <wp:docPr descr="" id="1" name="Picture"/>
+            <a:graphic>
+              <a:graphicData uri="http://schemas.openxmlformats.org/drawingml/2006/picture">
+                <pic:pic>
+                  <pic:nvPicPr>
+                    <pic:cNvPr descr="Figures_for_paper/fig2c.png" id="0" name="Picture"/>
+                    <pic:cNvPicPr>
+                      <a:picLocks noChangeArrowheads="1" noChangeAspect="1"/>
+                    </pic:cNvPicPr>
+                  </pic:nvPicPr>
+                  <pic:blipFill>
+                    <a:blip r:embed="rId23"/>
+                    <a:stretch>
+                      <a:fillRect/>
+                    </a:stretch>
+                  </pic:blipFill>
+                  <pic:spPr bwMode="auto">
+                    <a:xfrm>
+                      <a:off x="0" y="0"/>
+                      <a:ext cx="2108200" cy="2108200"/>
+                    </a:xfrm>
+                    <a:prstGeom prst="rect">
+                      <a:avLst/>
+                    </a:prstGeom>
+                    <a:noFill/>
+                    <a:ln w="9525">
+                      <a:noFill/>
+                      <a:headEnd/>
+                      <a:tailEnd/>
+                    </a:ln>
+                  </pic:spPr>
+                </pic:pic>
+              </a:graphicData>
+            </a:graphic>
+          </wp:inline>
+        </w:drawing>
+      </w:r>
+      <w:r>
+        <w:t xml:space="preserve"> </w:t>
+      </w:r>
+      <w:r>
+        <w:drawing>
+          <wp:inline>
+            <wp:extent cx="2108200" cy="2108200"/>
+            <wp:effectExtent b="0" l="0" r="0" t="0"/>
+            <wp:docPr descr="" id="1" name="Picture"/>
+            <a:graphic>
+              <a:graphicData uri="http://schemas.openxmlformats.org/drawingml/2006/picture">
+                <pic:pic>
+                  <pic:nvPicPr>
+                    <pic:cNvPr descr="Figures_for_paper/fig2d.png" id="0" name="Picture"/>
+                    <pic:cNvPicPr>
+                      <a:picLocks noChangeArrowheads="1" noChangeAspect="1"/>
+                    </pic:cNvPicPr>
+                  </pic:nvPicPr>
+                  <pic:blipFill>
+                    <a:blip r:embed="rId24"/>
+                    <a:stretch>
+                      <a:fillRect/>
+                    </a:stretch>
+                  </pic:blipFill>
+                  <pic:spPr bwMode="auto">
+                    <a:xfrm>
+                      <a:off x="0" y="0"/>
+                      <a:ext cx="2108200" cy="2108200"/>
+                    </a:xfrm>
+                    <a:prstGeom prst="rect">
+                      <a:avLst/>
+                    </a:prstGeom>
+                    <a:noFill/>
+                    <a:ln w="9525">
+                      <a:noFill/>
+                      <a:headEnd/>
+                      <a:tailEnd/>
+                    </a:ln>
+                  </pic:spPr>
+                </pic:pic>
+              </a:graphicData>
+            </a:graphic>
+          </wp:inline>
+        </w:drawing>
+      </w:r>
+      <w:r>
+        <w:t xml:space="preserve"> </w:t>
+      </w:r>
+      <w:r>
+        <w:drawing>
+          <wp:inline>
+            <wp:extent cx="2108200" cy="2108200"/>
+            <wp:effectExtent b="0" l="0" r="0" t="0"/>
+            <wp:docPr descr="" id="1" name="Picture"/>
+            <a:graphic>
+              <a:graphicData uri="http://schemas.openxmlformats.org/drawingml/2006/picture">
+                <pic:pic>
+                  <pic:nvPicPr>
+                    <pic:cNvPr descr="Figures_for_paper/fig2e.png" id="0" name="Picture"/>
+                    <pic:cNvPicPr>
+                      <a:picLocks noChangeArrowheads="1" noChangeAspect="1"/>
+                    </pic:cNvPicPr>
+                  </pic:nvPicPr>
+                  <pic:blipFill>
+                    <a:blip r:embed="rId25"/>
+                    <a:stretch>
+                      <a:fillRect/>
+                    </a:stretch>
+                  </pic:blipFill>
+                  <pic:spPr bwMode="auto">
+                    <a:xfrm>
+                      <a:off x="0" y="0"/>
+                      <a:ext cx="2108200" cy="2108200"/>
+                    </a:xfrm>
+                    <a:prstGeom prst="rect">
+                      <a:avLst/>
+                    </a:prstGeom>
+                    <a:noFill/>
+                    <a:ln w="9525">
+                      <a:noFill/>
+                      <a:headEnd/>
+                      <a:tailEnd/>
+                    </a:ln>
+                  </pic:spPr>
+                </pic:pic>
+              </a:graphicData>
+            </a:graphic>
+          </wp:inline>
+        </w:drawing>
+      </w:r>
+      <w:r>
+        <w:t xml:space="preserve"> </w:t>
+      </w:r>
+      <w:r>
+        <w:drawing>
+          <wp:inline>
+            <wp:extent cx="2108200" cy="2108200"/>
+            <wp:effectExtent b="0" l="0" r="0" t="0"/>
+            <wp:docPr descr="" id="1" name="Picture"/>
+            <a:graphic>
+              <a:graphicData uri="http://schemas.openxmlformats.org/drawingml/2006/picture">
+                <pic:pic>
+                  <pic:nvPicPr>
+                    <pic:cNvPr descr="Figures_for_paper/fig2f.png" id="0" name="Picture"/>
+                    <pic:cNvPicPr>
+                      <a:picLocks noChangeArrowheads="1" noChangeAspect="1"/>
+                    </pic:cNvPicPr>
+                  </pic:nvPicPr>
+                  <pic:blipFill>
+                    <a:blip r:embed="rId26"/>
+                    <a:stretch>
+                      <a:fillRect/>
+                    </a:stretch>
+                  </pic:blipFill>
+                  <pic:spPr bwMode="auto">
+                    <a:xfrm>
+                      <a:off x="0" y="0"/>
+                      <a:ext cx="2108200" cy="2108200"/>
+                    </a:xfrm>
+                    <a:prstGeom prst="rect">
+                      <a:avLst/>
+                    </a:prstGeom>
+                    <a:noFill/>
+                    <a:ln w="9525">
+                      <a:noFill/>
+                      <a:headEnd/>
+                      <a:tailEnd/>
+                    </a:ln>
+                  </pic:spPr>
+                </pic:pic>
+              </a:graphicData>
+            </a:graphic>
+          </wp:inline>
+        </w:drawing>
+      </w:r>
+      <w:r>
+        <w:t xml:space="preserve"> </w:t>
+      </w:r>
+      <w:r>
+        <w:drawing>
+          <wp:inline>
+            <wp:extent cx="2108200" cy="2108200"/>
+            <wp:effectExtent b="0" l="0" r="0" t="0"/>
+            <wp:docPr descr="" id="1" name="Picture"/>
+            <a:graphic>
+              <a:graphicData uri="http://schemas.openxmlformats.org/drawingml/2006/picture">
+                <pic:pic>
+                  <pic:nvPicPr>
+                    <pic:cNvPr descr="Figures_for_paper/fig2g.png" id="0" name="Picture"/>
+                    <pic:cNvPicPr>
+                      <a:picLocks noChangeArrowheads="1" noChangeAspect="1"/>
+                    </pic:cNvPicPr>
+                  </pic:nvPicPr>
+                  <pic:blipFill>
+                    <a:blip r:embed="rId27"/>
+                    <a:stretch>
+                      <a:fillRect/>
+                    </a:stretch>
+                  </pic:blipFill>
+                  <pic:spPr bwMode="auto">
+                    <a:xfrm>
+                      <a:off x="0" y="0"/>
+                      <a:ext cx="2108200" cy="2108200"/>
+                    </a:xfrm>
+                    <a:prstGeom prst="rect">
+                      <a:avLst/>
+                    </a:prstGeom>
+                    <a:noFill/>
+                    <a:ln w="9525">
+                      <a:noFill/>
+                      <a:headEnd/>
+                      <a:tailEnd/>
+                    </a:ln>
+                  </pic:spPr>
+                </pic:pic>
+              </a:graphicData>
+            </a:graphic>
+          </wp:inline>
+        </w:drawing>
+      </w:r>
+    </w:p>
+    <w:p>
+      <w:r>
         <w:t xml:space="preserve">Figure 1: testy test test</w:t>
       </w:r>
     </w:p>
@@ -122,7 +391,7 @@
 <file path=word/numbering.xml><?xml version="1.0" encoding="utf-8"?>
 <w:numbering xmlns:w="http://schemas.openxmlformats.org/wordprocessingml/2006/main">
   <w:abstractNum w:abstractNumId="0">
-    <w:nsid w:val="48d53cc3"/>
+    <w:nsid w:val="79efde04"/>
     <w:multiLevelType w:val="multilevel"/>
     <w:lvl w:ilvl="0">
       <w:numFmt w:val="bullet"/>

</xml_diff>

<commit_message>
merge panels and added figures to Rmd
</commit_message>
<xml_diff>
--- a/Figures_for_paper.docx
+++ b/Figures_for_paper.docx
@@ -37,43 +37,17 @@
       </w:r>
     </w:p>
     <w:p>
-      <w:pPr>
-        <w:pStyle w:val="Date"/>
-      </w:pPr>
-      <w:r>
-        <w:t xml:space="preserve">Thursday,</w:t>
-      </w:r>
-      <w:r>
-        <w:t xml:space="preserve"> </w:t>
-      </w:r>
-      <w:r>
-        <w:t xml:space="preserve">August</w:t>
-      </w:r>
-      <w:r>
-        <w:t xml:space="preserve"> </w:t>
-      </w:r>
-      <w:r>
-        <w:t xml:space="preserve">07,</w:t>
-      </w:r>
-      <w:r>
-        <w:t xml:space="preserve"> </w:t>
-      </w:r>
-      <w:r>
-        <w:t xml:space="preserve">2014</w:t>
-      </w:r>
-    </w:p>
-    <w:p>
       <w:r>
         <w:drawing>
           <wp:inline>
-            <wp:extent cx="2108200" cy="2108200"/>
+            <wp:extent cx="6400800" cy="4572000"/>
             <wp:effectExtent b="0" l="0" r="0" t="0"/>
             <wp:docPr descr="" id="1" name="Picture"/>
             <a:graphic>
               <a:graphicData uri="http://schemas.openxmlformats.org/drawingml/2006/picture">
                 <pic:pic>
                   <pic:nvPicPr>
-                    <pic:cNvPr descr="Figures_for_paper/fig2a.png" id="0" name="Picture"/>
+                    <pic:cNvPr descr="Figures_for_paper/fig1.png" id="0" name="Picture"/>
                     <pic:cNvPicPr>
                       <a:picLocks noChangeArrowheads="1" noChangeAspect="1"/>
                     </pic:cNvPicPr>
@@ -87,7 +61,7 @@
                   <pic:spPr bwMode="auto">
                     <a:xfrm>
                       <a:off x="0" y="0"/>
-                      <a:ext cx="2108200" cy="2108200"/>
+                      <a:ext cx="6400800" cy="4572000"/>
                     </a:xfrm>
                     <a:prstGeom prst="rect">
                       <a:avLst/>
@@ -108,16 +82,27 @@
     </w:p>
     <w:p>
       <w:r>
+        <w:rPr>
+          <w:b/>
+        </w:rPr>
+        <w:t xml:space="preserve">Figure 1</w:t>
+      </w:r>
+      <w:r>
+        <w:t xml:space="preserve">: Aboriginal needs timeseries</w:t>
+      </w:r>
+    </w:p>
+    <w:p>
+      <w:r>
         <w:drawing>
           <wp:inline>
-            <wp:extent cx="2108200" cy="2108200"/>
+            <wp:extent cx="4292600" cy="2146300"/>
             <wp:effectExtent b="0" l="0" r="0" t="0"/>
             <wp:docPr descr="" id="1" name="Picture"/>
             <a:graphic>
               <a:graphicData uri="http://schemas.openxmlformats.org/drawingml/2006/picture">
                 <pic:pic>
                   <pic:nvPicPr>
-                    <pic:cNvPr descr="Figures_for_paper/fig2b.png" id="0" name="Picture"/>
+                    <pic:cNvPr descr="Figures_for_paper/fig2.png" id="0" name="Picture"/>
                     <pic:cNvPicPr>
                       <a:picLocks noChangeArrowheads="1" noChangeAspect="1"/>
                     </pic:cNvPicPr>
@@ -131,7 +116,7 @@
                   <pic:spPr bwMode="auto">
                     <a:xfrm>
                       <a:off x="0" y="0"/>
-                      <a:ext cx="2108200" cy="2108200"/>
+                      <a:ext cx="4292600" cy="2146300"/>
                     </a:xfrm>
                     <a:prstGeom prst="rect">
                       <a:avLst/>
@@ -149,20 +134,30 @@
           </wp:inline>
         </w:drawing>
       </w:r>
-      <w:r>
-        <w:t xml:space="preserve"> </w:t>
-      </w:r>
+    </w:p>
+    <w:p>
+      <w:r>
+        <w:rPr>
+          <w:b/>
+        </w:rPr>
+        <w:t xml:space="preserve">Figure 2</w:t>
+      </w:r>
+      <w:r>
+        <w:t xml:space="preserve">: normal OHI and Canadian modified OHI, numbers indicate scores</w:t>
+      </w:r>
+    </w:p>
+    <w:p>
       <w:r>
         <w:drawing>
           <wp:inline>
-            <wp:extent cx="2108200" cy="2108200"/>
+            <wp:extent cx="6451600" cy="4292600"/>
             <wp:effectExtent b="0" l="0" r="0" t="0"/>
             <wp:docPr descr="" id="1" name="Picture"/>
             <a:graphic>
               <a:graphicData uri="http://schemas.openxmlformats.org/drawingml/2006/picture">
                 <pic:pic>
                   <pic:nvPicPr>
-                    <pic:cNvPr descr="Figures_for_paper/fig2c.png" id="0" name="Picture"/>
+                    <pic:cNvPr descr="Figures_for_paper/fig3.png" id="0" name="Picture"/>
                     <pic:cNvPicPr>
                       <a:picLocks noChangeArrowheads="1" noChangeAspect="1"/>
                     </pic:cNvPicPr>
@@ -176,7 +171,7 @@
                   <pic:spPr bwMode="auto">
                     <a:xfrm>
                       <a:off x="0" y="0"/>
-                      <a:ext cx="2108200" cy="2108200"/>
+                      <a:ext cx="6451600" cy="4292600"/>
                     </a:xfrm>
                     <a:prstGeom prst="rect">
                       <a:avLst/>
@@ -194,20 +189,30 @@
           </wp:inline>
         </w:drawing>
       </w:r>
-      <w:r>
-        <w:t xml:space="preserve"> </w:t>
-      </w:r>
+    </w:p>
+    <w:p>
+      <w:r>
+        <w:rPr>
+          <w:b/>
+        </w:rPr>
+        <w:t xml:space="preserve">Figure 3</w:t>
+      </w:r>
+      <w:r>
+        <w:t xml:space="preserve">: Canadian modified OHI with different weighting techniues, numbers indicate weights</w:t>
+      </w:r>
+    </w:p>
+    <w:p>
       <w:r>
         <w:drawing>
           <wp:inline>
-            <wp:extent cx="2108200" cy="2108200"/>
+            <wp:extent cx="4292600" cy="6451600"/>
             <wp:effectExtent b="0" l="0" r="0" t="0"/>
             <wp:docPr descr="" id="1" name="Picture"/>
             <a:graphic>
               <a:graphicData uri="http://schemas.openxmlformats.org/drawingml/2006/picture">
                 <pic:pic>
                   <pic:nvPicPr>
-                    <pic:cNvPr descr="Figures_for_paper/fig2d.png" id="0" name="Picture"/>
+                    <pic:cNvPr descr="Figures_for_paper/fig4.png" id="0" name="Picture"/>
                     <pic:cNvPicPr>
                       <a:picLocks noChangeArrowheads="1" noChangeAspect="1"/>
                     </pic:cNvPicPr>
@@ -221,7 +226,7 @@
                   <pic:spPr bwMode="auto">
                     <a:xfrm>
                       <a:off x="0" y="0"/>
-                      <a:ext cx="2108200" cy="2108200"/>
+                      <a:ext cx="4292600" cy="6451600"/>
                     </a:xfrm>
                     <a:prstGeom prst="rect">
                       <a:avLst/>
@@ -239,20 +244,30 @@
           </wp:inline>
         </w:drawing>
       </w:r>
-      <w:r>
-        <w:t xml:space="preserve"> </w:t>
-      </w:r>
+    </w:p>
+    <w:p>
+      <w:r>
+        <w:rPr>
+          <w:b/>
+        </w:rPr>
+        <w:t xml:space="preserve">Figure 4</w:t>
+      </w:r>
+      <w:r>
+        <w:t xml:space="preserve">: Canadian modified OHI with lmc1 weights from each province, numbers indicate weights</w:t>
+      </w:r>
+    </w:p>
+    <w:p>
       <w:r>
         <w:drawing>
           <wp:inline>
-            <wp:extent cx="2108200" cy="2108200"/>
+            <wp:extent cx="4292600" cy="6451600"/>
             <wp:effectExtent b="0" l="0" r="0" t="0"/>
             <wp:docPr descr="" id="1" name="Picture"/>
             <a:graphic>
               <a:graphicData uri="http://schemas.openxmlformats.org/drawingml/2006/picture">
                 <pic:pic>
                   <pic:nvPicPr>
-                    <pic:cNvPr descr="Figures_for_paper/fig2e.png" id="0" name="Picture"/>
+                    <pic:cNvPr descr="Figures_for_paper/fig5.png" id="0" name="Picture"/>
                     <pic:cNvPicPr>
                       <a:picLocks noChangeArrowheads="1" noChangeAspect="1"/>
                     </pic:cNvPicPr>
@@ -266,7 +281,7 @@
                   <pic:spPr bwMode="auto">
                     <a:xfrm>
                       <a:off x="0" y="0"/>
-                      <a:ext cx="2108200" cy="2108200"/>
+                      <a:ext cx="4292600" cy="6451600"/>
                     </a:xfrm>
                     <a:prstGeom prst="rect">
                       <a:avLst/>
@@ -284,20 +299,30 @@
           </wp:inline>
         </w:drawing>
       </w:r>
-      <w:r>
-        <w:t xml:space="preserve"> </w:t>
-      </w:r>
+    </w:p>
+    <w:p>
+      <w:r>
+        <w:rPr>
+          <w:b/>
+        </w:rPr>
+        <w:t xml:space="preserve">Figure 5</w:t>
+      </w:r>
+      <w:r>
+        <w:t xml:space="preserve">: Canadian modified OHI with lmc1 weights from each age group, numbers indicate weights</w:t>
+      </w:r>
+    </w:p>
+    <w:p>
       <w:r>
         <w:drawing>
           <wp:inline>
-            <wp:extent cx="2108200" cy="2108200"/>
+            <wp:extent cx="6400800" cy="6400800"/>
             <wp:effectExtent b="0" l="0" r="0" t="0"/>
             <wp:docPr descr="" id="1" name="Picture"/>
             <a:graphic>
               <a:graphicData uri="http://schemas.openxmlformats.org/drawingml/2006/picture">
                 <pic:pic>
                   <pic:nvPicPr>
-                    <pic:cNvPr descr="Figures_for_paper/fig2f.png" id="0" name="Picture"/>
+                    <pic:cNvPr descr="Figures_for_paper/fig6.png" id="0" name="Picture"/>
                     <pic:cNvPicPr>
                       <a:picLocks noChangeArrowheads="1" noChangeAspect="1"/>
                     </pic:cNvPicPr>
@@ -311,7 +336,7 @@
                   <pic:spPr bwMode="auto">
                     <a:xfrm>
                       <a:off x="0" y="0"/>
-                      <a:ext cx="2108200" cy="2108200"/>
+                      <a:ext cx="6400800" cy="6400800"/>
                     </a:xfrm>
                     <a:prstGeom prst="rect">
                       <a:avLst/>
@@ -329,20 +354,41 @@
           </wp:inline>
         </w:drawing>
       </w:r>
-      <w:r>
-        <w:t xml:space="preserve"> </w:t>
-      </w:r>
+    </w:p>
+    <w:p>
+      <w:r>
+        <w:rPr>
+          <w:b/>
+        </w:rPr>
+        <w:t xml:space="preserve">Figure 6</w:t>
+      </w:r>
+      <w:r>
+        <w:t xml:space="preserve">: relationship between lmc1 weights and the median of each age group</w:t>
+      </w:r>
+    </w:p>
+    <w:p>
+      <w:r>
+        <w:rPr>
+          <w:b/>
+        </w:rPr>
+        <w:t xml:space="preserve">Appendix</w:t>
+      </w:r>
+      <w:r>
+        <w:t xml:space="preserve">:</w:t>
+      </w:r>
+    </w:p>
+    <w:p>
       <w:r>
         <w:drawing>
           <wp:inline>
-            <wp:extent cx="2108200" cy="2108200"/>
+            <wp:extent cx="6400800" cy="5029200"/>
             <wp:effectExtent b="0" l="0" r="0" t="0"/>
             <wp:docPr descr="" id="1" name="Picture"/>
             <a:graphic>
               <a:graphicData uri="http://schemas.openxmlformats.org/drawingml/2006/picture">
                 <pic:pic>
                   <pic:nvPicPr>
-                    <pic:cNvPr descr="Figures_for_paper/fig2g.png" id="0" name="Picture"/>
+                    <pic:cNvPr descr="Figures_for_paper/Map_appendix.png" id="0" name="Picture"/>
                     <pic:cNvPicPr>
                       <a:picLocks noChangeArrowheads="1" noChangeAspect="1"/>
                     </pic:cNvPicPr>
@@ -356,7 +402,7 @@
                   <pic:spPr bwMode="auto">
                     <a:xfrm>
                       <a:off x="0" y="0"/>
-                      <a:ext cx="2108200" cy="2108200"/>
+                      <a:ext cx="6400800" cy="5029200"/>
                     </a:xfrm>
                     <a:prstGeom prst="rect">
                       <a:avLst/>
@@ -377,7 +423,13 @@
     </w:p>
     <w:p>
       <w:r>
-        <w:t xml:space="preserve">Figure 1: testy test test</w:t>
+        <w:rPr>
+          <w:b/>
+        </w:rPr>
+        <w:t xml:space="preserve">Figure A1</w:t>
+      </w:r>
+      <w:r>
+        <w:t xml:space="preserve">: Map of carbon storage areas</w:t>
       </w:r>
     </w:p>
   </w:body>
@@ -391,7 +443,7 @@
 <file path=word/numbering.xml><?xml version="1.0" encoding="utf-8"?>
 <w:numbering xmlns:w="http://schemas.openxmlformats.org/wordprocessingml/2006/main">
   <w:abstractNum w:abstractNumId="0">
-    <w:nsid w:val="79efde04"/>
+    <w:nsid w:val="be04256c"/>
     <w:multiLevelType w:val="multilevel"/>
     <w:lvl w:ilvl="0">
       <w:numFmt w:val="bullet"/>

</xml_diff>

<commit_message>
updated figures added poli weights
</commit_message>
<xml_diff>
--- a/Figures_for_paper.docx
+++ b/Figures_for_paper.docx
@@ -24,7 +24,7 @@
     </w:p>
     <w:p>
       <w:pPr>
-        <w:pStyle w:val="Authors"/>
+        <w:pStyle w:val="Author"/>
       </w:pPr>
       <w:r>
         <w:t xml:space="preserve">Remi</w:t>
@@ -37,10 +37,13 @@
       </w:r>
     </w:p>
     <w:p>
+      <w:pPr>
+        <w:pStyle w:val="FirstParagraph"/>
+      </w:pPr>
       <w:r>
         <w:drawing>
           <wp:inline>
-            <wp:extent cx="6400800" cy="4572000"/>
+            <wp:extent cx="5334000" cy="3810000"/>
             <wp:effectExtent b="0" l="0" r="0" t="0"/>
             <wp:docPr descr="" id="1" name="Picture"/>
             <a:graphic>
@@ -61,7 +64,7 @@
                   <pic:spPr bwMode="auto">
                     <a:xfrm>
                       <a:off x="0" y="0"/>
-                      <a:ext cx="6400800" cy="4572000"/>
+                      <a:ext cx="5334000" cy="3810000"/>
                     </a:xfrm>
                     <a:prstGeom prst="rect">
                       <a:avLst/>
@@ -81,6 +84,9 @@
       </w:r>
     </w:p>
     <w:p>
+      <w:pPr>
+        <w:pStyle w:val="BodyText"/>
+      </w:pPr>
       <w:r>
         <w:rPr>
           <w:b/>
@@ -88,10 +94,13 @@
         <w:t xml:space="preserve">Figure 1</w:t>
       </w:r>
       <w:r>
-        <w:t xml:space="preserve">: Aboriginal needs timeseries</w:t>
+        <w:t xml:space="preserve">: Aboriginal Needs score over time</w:t>
       </w:r>
     </w:p>
     <w:p>
+      <w:pPr>
+        <w:pStyle w:val="BodyText"/>
+      </w:pPr>
       <w:r>
         <w:drawing>
           <wp:inline>
@@ -136,6 +145,9 @@
       </w:r>
     </w:p>
     <w:p>
+      <w:pPr>
+        <w:pStyle w:val="BodyText"/>
+      </w:pPr>
       <w:r>
         <w:rPr>
           <w:b/>
@@ -143,14 +155,17 @@
         <w:t xml:space="preserve">Figure 2</w:t>
       </w:r>
       <w:r>
-        <w:t xml:space="preserve">: normal OHI and Canadian modified OHI, numbers indicate scores</w:t>
+        <w:t xml:space="preserve">: Normal OHI and Canadian modified OHI. Numbers indicate goal scores. Mariculture (MAR) and Fisheries (FIS) subgoals are part of Food Provision; Aboriginal Needs (AN); Natural Products (NP); Carbon Storage (CS); Coastal Protection (CP); Tourism &amp; Recreation (TR); Livelihoods (LIV) and Economies (ECO) subgoals are part of Coastal Livelihoods; Iconic species (ICO) and Lasting Special Places (LSP) subgoals are part of Iconic Places &amp; Species; Clean Waters (CW); Habitat (HAB) and Species Protection (SPP) subgoals are part of Biodiversity.</w:t>
       </w:r>
     </w:p>
     <w:p>
+      <w:pPr>
+        <w:pStyle w:val="BodyText"/>
+      </w:pPr>
       <w:r>
         <w:drawing>
           <wp:inline>
-            <wp:extent cx="6451600" cy="4292600"/>
+            <wp:extent cx="4292600" cy="4292600"/>
             <wp:effectExtent b="0" l="0" r="0" t="0"/>
             <wp:docPr descr="" id="1" name="Picture"/>
             <a:graphic>
@@ -171,7 +186,7 @@
                   <pic:spPr bwMode="auto">
                     <a:xfrm>
                       <a:off x="0" y="0"/>
-                      <a:ext cx="6451600" cy="4292600"/>
+                      <a:ext cx="4292600" cy="4292600"/>
                     </a:xfrm>
                     <a:prstGeom prst="rect">
                       <a:avLst/>
@@ -191,6 +206,9 @@
       </w:r>
     </w:p>
     <w:p>
+      <w:pPr>
+        <w:pStyle w:val="BodyText"/>
+      </w:pPr>
       <w:r>
         <w:rPr>
           <w:b/>
@@ -198,10 +216,13 @@
         <w:t xml:space="preserve">Figure 3</w:t>
       </w:r>
       <w:r>
-        <w:t xml:space="preserve">: Canadian modified OHI with different weighting techniues, numbers indicate weights</w:t>
+        <w:t xml:space="preserve">: Canadian modified OHI with different weighting techniques. In all cases subgoals weights are half their parent weights except for Food Provision where subgoals are weighted relative to yield. In equal weighting, for all goals are weights = 1. For the Likert Importance, weights are derived from the relative importance (1-5) question. For the BW Rank and BW Logit Coef, the weights are derived from the answers of best/worst pairings. Thos answers were either simply ranked, or the weights were derived from the logit model coefficients. Numbers indicate goal weights. Mariculture (MAR) and Fisheries (FIS) subgoals are part of Food Provision; Aboriginal Needs (AN); Natural Products (NP); Carbon Storage (CS); Coastal Protection (CP); Tourism &amp; Recreation (TR); Livelihoods (LIV) and Economies (ECO) subgoals are part of Coastal Livelihoods; Iconic species (ICO) and Lasting Special Places (LSP) subgoals are part of Iconic Places &amp; Species; Clean Waters (CW); Habitat (HAB) and Species Protection (SPP) subgoals are part of Biodiversity.</w:t>
       </w:r>
     </w:p>
     <w:p>
+      <w:pPr>
+        <w:pStyle w:val="BodyText"/>
+      </w:pPr>
       <w:r>
         <w:drawing>
           <wp:inline>
@@ -246,6 +267,9 @@
       </w:r>
     </w:p>
     <w:p>
+      <w:pPr>
+        <w:pStyle w:val="BodyText"/>
+      </w:pPr>
       <w:r>
         <w:rPr>
           <w:b/>
@@ -253,10 +277,13 @@
         <w:t xml:space="preserve">Figure 4</w:t>
       </w:r>
       <w:r>
-        <w:t xml:space="preserve">: Canadian modified OHI with LG1 weights from each province, numbers indicate weights</w:t>
+        <w:t xml:space="preserve">: Canadian modified OHI with Best/Worst Logit coefficient weights from each province. Numbers indicate goal weights. Mariculture (MAR) and Fisheries (FIS) subgoals are part of Food Provision; Aboriginal Needs (AN); Natural Products (NP); Carbon Storage (CS); Coastal Protection (CP); Tourism &amp; Recreation (TR); Livelihoods (LIV) and Economies (ECO) subgoals are part of Coastal Livelihoods; Iconic species (ICO) and Lasting Special Places (LSP) subgoals are part of Iconic Places &amp; Species; Clean Waters (CW); Habitat (HAB) and Species Protection (SPP) subgoals are part of Biodiversity.</w:t>
       </w:r>
     </w:p>
     <w:p>
+      <w:pPr>
+        <w:pStyle w:val="BodyText"/>
+      </w:pPr>
       <w:r>
         <w:drawing>
           <wp:inline>
@@ -301,6 +328,9 @@
       </w:r>
     </w:p>
     <w:p>
+      <w:pPr>
+        <w:pStyle w:val="BodyText"/>
+      </w:pPr>
       <w:r>
         <w:rPr>
           <w:b/>
@@ -308,32 +338,24 @@
         <w:t xml:space="preserve">Figure 5</w:t>
       </w:r>
       <w:r>
-        <w:t xml:space="preserve">: Canadian modified OHI with LG1 weights from each age group, numbers indicate weights</w:t>
+        <w:t xml:space="preserve">: Canadian modified OHI with Best/Worst Logit coefficient weights from each age group. Numbers indicate goal weights. Mariculture (MAR) and Fisheries (FIS) subgoals are part of Food Provision; Aboriginal Needs (AN); Natural Products (NP); Carbon Storage (CS); Coastal Protection (CP); Tourism &amp; Recreation (TR); Livelihoods (LIV) and Economies (ECO) subgoals are part of Coastal Livelihoods; Iconic species (ICO) and Lasting Special Places (LSP) subgoals are part of Iconic Places &amp; Species; Clean Waters (CW); Habitat (HAB) and Species Protection (SPP) subgoals are part of Biodiversity.</w:t>
       </w:r>
     </w:p>
     <w:p>
-      <w:r>
-        <w:rPr>
-          <w:b/>
-        </w:rPr>
-        <w:t xml:space="preserve">Appendix</w:t>
-      </w:r>
-      <w:r>
-        <w:t xml:space="preserve">:</w:t>
-      </w:r>
-    </w:p>
-    <w:p>
+      <w:pPr>
+        <w:pStyle w:val="BodyText"/>
+      </w:pPr>
       <w:r>
         <w:drawing>
           <wp:inline>
-            <wp:extent cx="6400800" cy="5029200"/>
+            <wp:extent cx="4292600" cy="4292600"/>
             <wp:effectExtent b="0" l="0" r="0" t="0"/>
             <wp:docPr descr="" id="1" name="Picture"/>
             <a:graphic>
               <a:graphicData uri="http://schemas.openxmlformats.org/drawingml/2006/picture">
                 <pic:pic>
                   <pic:nvPicPr>
-                    <pic:cNvPr descr="Figures_for_paper/Map_appendix.png" id="0" name="Picture"/>
+                    <pic:cNvPr descr="Figures_for_paper/fig6.png" id="0" name="Picture"/>
                     <pic:cNvPicPr>
                       <a:picLocks noChangeArrowheads="1" noChangeAspect="1"/>
                     </pic:cNvPicPr>
@@ -347,7 +369,7 @@
                   <pic:spPr bwMode="auto">
                     <a:xfrm>
                       <a:off x="0" y="0"/>
-                      <a:ext cx="6400800" cy="5029200"/>
+                      <a:ext cx="4292600" cy="4292600"/>
                     </a:xfrm>
                     <a:prstGeom prst="rect">
                       <a:avLst/>
@@ -367,37 +389,48 @@
       </w:r>
     </w:p>
     <w:p>
+      <w:pPr>
+        <w:pStyle w:val="BodyText"/>
+      </w:pPr>
       <w:r>
         <w:rPr>
           <w:b/>
         </w:rPr>
-        <w:t xml:space="preserve">Figure A1</w:t>
+        <w:t xml:space="preserve">Figure 6</w:t>
       </w:r>
       <w:r>
-        <w:t xml:space="preserve">: Map of carbon storage areas</w:t>
+        <w:t xml:space="preserve">: Canadian modified OHI with Best/Worst Logit coefficient weights from each political affiliation. Numbers indicate goal weights. Mariculture (MAR) and Fisheries (FIS) subgoals are part of Food Provision; Aboriginal Needs (AN); Natural Products (NP); Carbon Storage (CS); Coastal Protection (CP); Tourism &amp; Recreation (TR); Livelihoods (LIV) and Economies (ECO) subgoals are part of Coastal Livelihoods; Iconic species (ICO) and Lasting Special Places (LSP) subgoals are part of Iconic Places &amp; Species; Clean Waters (CW); Habitat (HAB) and Species Protection (SPP) subgoals are part of Biodiversity.</w:t>
       </w:r>
     </w:p>
     <w:p>
+      <w:pPr>
+        <w:pStyle w:val="BodyText"/>
+      </w:pPr>
       <w:r>
         <w:rPr>
           <w:b/>
         </w:rPr>
-        <w:t xml:space="preserve">This will be in the second paper</w:t>
+        <w:t xml:space="preserve">Appendix</w:t>
       </w:r>
       <w:r>
-        <w:t xml:space="preserve"> </w:t>
+        <w:t xml:space="preserve">:</w:t>
       </w:r>
+    </w:p>
+    <w:p>
+      <w:pPr>
+        <w:pStyle w:val="BodyText"/>
+      </w:pPr>
       <w:r>
         <w:drawing>
           <wp:inline>
-            <wp:extent cx="6400800" cy="6400800"/>
+            <wp:extent cx="5334000" cy="4191000"/>
             <wp:effectExtent b="0" l="0" r="0" t="0"/>
             <wp:docPr descr="" id="1" name="Picture"/>
             <a:graphic>
               <a:graphicData uri="http://schemas.openxmlformats.org/drawingml/2006/picture">
                 <pic:pic>
                   <pic:nvPicPr>
-                    <pic:cNvPr descr="Figures_for_paper/fig6.png" id="0" name="Picture"/>
+                    <pic:cNvPr descr="Figures_for_paper/Map_appendix.png" id="0" name="Picture"/>
                     <pic:cNvPicPr>
                       <a:picLocks noChangeArrowheads="1" noChangeAspect="1"/>
                     </pic:cNvPicPr>
@@ -411,7 +444,7 @@
                   <pic:spPr bwMode="auto">
                     <a:xfrm>
                       <a:off x="0" y="0"/>
-                      <a:ext cx="6400800" cy="6400800"/>
+                      <a:ext cx="5334000" cy="4191000"/>
                     </a:xfrm>
                     <a:prstGeom prst="rect">
                       <a:avLst/>
@@ -431,28 +464,1980 @@
       </w:r>
     </w:p>
     <w:p>
+      <w:pPr>
+        <w:pStyle w:val="BodyText"/>
+      </w:pPr>
       <w:r>
         <w:rPr>
           <w:b/>
         </w:rPr>
-        <w:t xml:space="preserve">Figure 1</w:t>
+        <w:t xml:space="preserve">Figure A1</w:t>
       </w:r>
       <w:r>
-        <w:t xml:space="preserve">: relationship between LG1 weights and the median of each age group</w:t>
+        <w:t xml:space="preserve">: Map of carbon storage areas</w:t>
       </w:r>
     </w:p>
+    <w:p>
+      <w:pPr>
+        <w:pStyle w:val="BodyText"/>
+      </w:pPr>
+      <w:r>
+        <w:rPr>
+          <w:b/>
+        </w:rPr>
+        <w:t xml:space="preserve">Table A1</w:t>
+      </w:r>
+      <w:r>
+        <w:t xml:space="preserve">: The score, current status, likely future state, trend, pressure and resilience for the Canadian Ocean Health Index.</w:t>
+      </w:r>
+    </w:p>
+    <w:tbl>
+      <w:tblPr>
+        <w:tblStyle w:val="TableNormal"/>
+        <w:tblW w:type="pct" w:w="6111.111111111111"/>
+        <w:tblLook w:firstRow="1"/>
+      </w:tblPr>
+      <w:tblGrid>
+        <w:gridCol w:w="2750"/>
+        <w:gridCol w:w="990"/>
+        <w:gridCol w:w="880"/>
+        <w:gridCol w:w="880"/>
+        <w:gridCol w:w="880"/>
+        <w:gridCol w:w="770"/>
+        <w:gridCol w:w="1210"/>
+        <w:gridCol w:w="1320"/>
+      </w:tblGrid>
+      <w:tr>
+        <w:trPr>
+          <w:cnfStyle w:firstRow="1"/>
+        </w:trPr>
+        <w:tc>
+          <w:tcPr>
+            <w:tcBorders>
+              <w:bottom w:val="single"/>
+            </w:tcBorders>
+            <w:vAlign w:val="bottom"/>
+          </w:tcPr>
+          <w:p>
+            <w:pPr>
+              <w:pStyle w:val="Compact"/>
+              <w:jc w:val="left"/>
+            </w:pPr>
+            <w:r>
+              <w:t xml:space="preserve">Goal</w:t>
+            </w:r>
+          </w:p>
+        </w:tc>
+        <w:tc>
+          <w:tcPr>
+            <w:tcBorders>
+              <w:bottom w:val="single"/>
+            </w:tcBorders>
+            <w:vAlign w:val="bottom"/>
+          </w:tcPr>
+          <w:p>
+            <w:pPr>
+              <w:pStyle w:val="Compact"/>
+              <w:jc w:val="left"/>
+            </w:pPr>
+            <w:r>
+              <w:t xml:space="preserve">Subgoal</w:t>
+            </w:r>
+          </w:p>
+        </w:tc>
+        <w:tc>
+          <w:tcPr>
+            <w:tcBorders>
+              <w:bottom w:val="single"/>
+            </w:tcBorders>
+            <w:vAlign w:val="bottom"/>
+          </w:tcPr>
+          <w:p>
+            <w:pPr>
+              <w:pStyle w:val="Compact"/>
+              <w:jc w:val="right"/>
+            </w:pPr>
+            <w:r>
+              <w:t xml:space="preserve">Score</w:t>
+            </w:r>
+          </w:p>
+        </w:tc>
+        <w:tc>
+          <w:tcPr>
+            <w:tcBorders>
+              <w:bottom w:val="single"/>
+            </w:tcBorders>
+            <w:vAlign w:val="bottom"/>
+          </w:tcPr>
+          <w:p>
+            <w:pPr>
+              <w:pStyle w:val="Compact"/>
+              <w:jc w:val="right"/>
+            </w:pPr>
+            <w:r>
+              <w:t xml:space="preserve">Status</w:t>
+            </w:r>
+          </w:p>
+        </w:tc>
+        <w:tc>
+          <w:tcPr>
+            <w:tcBorders>
+              <w:bottom w:val="single"/>
+            </w:tcBorders>
+            <w:vAlign w:val="bottom"/>
+          </w:tcPr>
+          <w:p>
+            <w:pPr>
+              <w:pStyle w:val="Compact"/>
+              <w:jc w:val="right"/>
+            </w:pPr>
+            <w:r>
+              <w:t xml:space="preserve">Future</w:t>
+            </w:r>
+          </w:p>
+        </w:tc>
+        <w:tc>
+          <w:tcPr>
+            <w:tcBorders>
+              <w:bottom w:val="single"/>
+            </w:tcBorders>
+            <w:vAlign w:val="bottom"/>
+          </w:tcPr>
+          <w:p>
+            <w:pPr>
+              <w:pStyle w:val="Compact"/>
+              <w:jc w:val="right"/>
+            </w:pPr>
+            <w:r>
+              <w:t xml:space="preserve">Trend</w:t>
+            </w:r>
+          </w:p>
+        </w:tc>
+        <w:tc>
+          <w:tcPr>
+            <w:tcBorders>
+              <w:bottom w:val="single"/>
+            </w:tcBorders>
+            <w:vAlign w:val="bottom"/>
+          </w:tcPr>
+          <w:p>
+            <w:pPr>
+              <w:pStyle w:val="Compact"/>
+              <w:jc w:val="right"/>
+            </w:pPr>
+            <w:r>
+              <w:t xml:space="preserve">Pressures</w:t>
+            </w:r>
+          </w:p>
+        </w:tc>
+        <w:tc>
+          <w:tcPr>
+            <w:tcBorders>
+              <w:bottom w:val="single"/>
+            </w:tcBorders>
+            <w:vAlign w:val="bottom"/>
+          </w:tcPr>
+          <w:p>
+            <w:pPr>
+              <w:pStyle w:val="Compact"/>
+              <w:jc w:val="right"/>
+            </w:pPr>
+            <w:r>
+              <w:t xml:space="preserve">Resilience</w:t>
+            </w:r>
+          </w:p>
+        </w:tc>
+      </w:tr>
+      <w:tr>
+        <w:tc>
+          <w:p>
+            <w:pPr>
+              <w:pStyle w:val="Compact"/>
+              <w:jc w:val="left"/>
+            </w:pPr>
+            <w:r>
+              <w:t xml:space="preserve">Food Provision</w:t>
+            </w:r>
+          </w:p>
+        </w:tc>
+        <w:tc>
+          <w:p>
+            <w:pStyle w:val="Compact"/>
+          </w:p>
+        </w:tc>
+        <w:tc>
+          <w:p>
+            <w:pPr>
+              <w:pStyle w:val="Compact"/>
+              <w:jc w:val="right"/>
+            </w:pPr>
+            <w:r>
+              <w:t xml:space="preserve">64.28</w:t>
+            </w:r>
+          </w:p>
+        </w:tc>
+        <w:tc>
+          <w:p>
+            <w:pPr>
+              <w:pStyle w:val="Compact"/>
+              <w:jc w:val="right"/>
+            </w:pPr>
+            <w:r>
+              <w:t xml:space="preserve">58.66</w:t>
+            </w:r>
+          </w:p>
+        </w:tc>
+        <w:tc>
+          <w:p>
+            <w:pPr>
+              <w:pStyle w:val="Compact"/>
+              <w:jc w:val="right"/>
+            </w:pPr>
+            <w:r>
+              <w:t xml:space="preserve">69.90</w:t>
+            </w:r>
+          </w:p>
+        </w:tc>
+        <w:tc>
+          <w:p>
+            <w:pPr>
+              <w:pStyle w:val="Compact"/>
+              <w:jc w:val="right"/>
+            </w:pPr>
+            <w:r>
+              <w:t xml:space="preserve">0.02</w:t>
+            </w:r>
+          </w:p>
+        </w:tc>
+        <w:tc>
+          <w:p>
+            <w:pPr>
+              <w:pStyle w:val="Compact"/>
+              <w:jc w:val="right"/>
+            </w:pPr>
+            <w:r>
+              <w:t xml:space="preserve">NA</w:t>
+            </w:r>
+          </w:p>
+        </w:tc>
+        <w:tc>
+          <w:p>
+            <w:pPr>
+              <w:pStyle w:val="Compact"/>
+              <w:jc w:val="right"/>
+            </w:pPr>
+            <w:r>
+              <w:t xml:space="preserve">NA</w:t>
+            </w:r>
+          </w:p>
+        </w:tc>
+      </w:tr>
+      <w:tr>
+        <w:tc>
+          <w:p>
+            <w:pPr>
+              <w:pStyle w:val="Compact"/>
+              <w:jc w:val="left"/>
+            </w:pPr>
+            <w:r>
+              <w:t xml:space="preserve">Food Provision</w:t>
+            </w:r>
+          </w:p>
+        </w:tc>
+        <w:tc>
+          <w:p>
+            <w:pPr>
+              <w:pStyle w:val="Compact"/>
+              <w:jc w:val="left"/>
+            </w:pPr>
+            <w:r>
+              <w:t xml:space="preserve">FIS</w:t>
+            </w:r>
+          </w:p>
+        </w:tc>
+        <w:tc>
+          <w:p>
+            <w:pPr>
+              <w:pStyle w:val="Compact"/>
+              <w:jc w:val="right"/>
+            </w:pPr>
+            <w:r>
+              <w:t xml:space="preserve">59.36</w:t>
+            </w:r>
+          </w:p>
+        </w:tc>
+        <w:tc>
+          <w:p>
+            <w:pPr>
+              <w:pStyle w:val="Compact"/>
+              <w:jc w:val="right"/>
+            </w:pPr>
+            <w:r>
+              <w:t xml:space="preserve">54.00</w:t>
+            </w:r>
+          </w:p>
+        </w:tc>
+        <w:tc>
+          <w:p>
+            <w:pPr>
+              <w:pStyle w:val="Compact"/>
+              <w:jc w:val="right"/>
+            </w:pPr>
+            <w:r>
+              <w:t xml:space="preserve">64.72</w:t>
+            </w:r>
+          </w:p>
+        </w:tc>
+        <w:tc>
+          <w:p>
+            <w:pPr>
+              <w:pStyle w:val="Compact"/>
+              <w:jc w:val="right"/>
+            </w:pPr>
+            <w:r>
+              <w:t xml:space="preserve">0.02</w:t>
+            </w:r>
+          </w:p>
+        </w:tc>
+        <w:tc>
+          <w:p>
+            <w:pPr>
+              <w:pStyle w:val="Compact"/>
+              <w:jc w:val="right"/>
+            </w:pPr>
+            <w:r>
+              <w:t xml:space="preserve">16.69</w:t>
+            </w:r>
+          </w:p>
+        </w:tc>
+        <w:tc>
+          <w:p>
+            <w:pPr>
+              <w:pStyle w:val="Compact"/>
+              <w:jc w:val="right"/>
+            </w:pPr>
+            <w:r>
+              <w:t xml:space="preserve">72.81</w:t>
+            </w:r>
+          </w:p>
+        </w:tc>
+      </w:tr>
+      <w:tr>
+        <w:tc>
+          <w:p>
+            <w:pPr>
+              <w:pStyle w:val="Compact"/>
+              <w:jc w:val="left"/>
+            </w:pPr>
+            <w:r>
+              <w:t xml:space="preserve">Food Provision</w:t>
+            </w:r>
+          </w:p>
+        </w:tc>
+        <w:tc>
+          <w:p>
+            <w:pPr>
+              <w:pStyle w:val="Compact"/>
+              <w:jc w:val="left"/>
+            </w:pPr>
+            <w:r>
+              <w:t xml:space="preserve">MAR</w:t>
+            </w:r>
+          </w:p>
+        </w:tc>
+        <w:tc>
+          <w:p>
+            <w:pPr>
+              <w:pStyle w:val="Compact"/>
+              <w:jc w:val="right"/>
+            </w:pPr>
+            <w:r>
+              <w:t xml:space="preserve">92.88</w:t>
+            </w:r>
+          </w:p>
+        </w:tc>
+        <w:tc>
+          <w:p>
+            <w:pPr>
+              <w:pStyle w:val="Compact"/>
+              <w:jc w:val="right"/>
+            </w:pPr>
+            <w:r>
+              <w:t xml:space="preserve">85.77</w:t>
+            </w:r>
+          </w:p>
+        </w:tc>
+        <w:tc>
+          <w:p>
+            <w:pPr>
+              <w:pStyle w:val="Compact"/>
+              <w:jc w:val="right"/>
+            </w:pPr>
+            <w:r>
+              <w:t xml:space="preserve">100.00</w:t>
+            </w:r>
+          </w:p>
+        </w:tc>
+        <w:tc>
+          <w:p>
+            <w:pPr>
+              <w:pStyle w:val="Compact"/>
+              <w:jc w:val="right"/>
+            </w:pPr>
+            <w:r>
+              <w:t xml:space="preserve">0.04</w:t>
+            </w:r>
+          </w:p>
+        </w:tc>
+        <w:tc>
+          <w:p>
+            <w:pPr>
+              <w:pStyle w:val="Compact"/>
+              <w:jc w:val="right"/>
+            </w:pPr>
+            <w:r>
+              <w:t xml:space="preserve">14.01</w:t>
+            </w:r>
+          </w:p>
+        </w:tc>
+        <w:tc>
+          <w:p>
+            <w:pPr>
+              <w:pStyle w:val="Compact"/>
+              <w:jc w:val="right"/>
+            </w:pPr>
+            <w:r>
+              <w:t xml:space="preserve">68.68</w:t>
+            </w:r>
+          </w:p>
+        </w:tc>
+      </w:tr>
+      <w:tr>
+        <w:tc>
+          <w:p>
+            <w:pPr>
+              <w:pStyle w:val="Compact"/>
+              <w:jc w:val="left"/>
+            </w:pPr>
+            <w:r>
+              <w:t xml:space="preserve">Aboriginal Needs</w:t>
+            </w:r>
+          </w:p>
+        </w:tc>
+        <w:tc>
+          <w:p>
+            <w:pPr>
+              <w:pStyle w:val="Compact"/>
+              <w:jc w:val="left"/>
+            </w:pPr>
+            <w:r>
+              <w:t xml:space="preserve">AN</w:t>
+            </w:r>
+          </w:p>
+        </w:tc>
+        <w:tc>
+          <w:p>
+            <w:pPr>
+              <w:pStyle w:val="Compact"/>
+              <w:jc w:val="right"/>
+            </w:pPr>
+            <w:r>
+              <w:t xml:space="preserve">35.46</w:t>
+            </w:r>
+          </w:p>
+        </w:tc>
+        <w:tc>
+          <w:p>
+            <w:pPr>
+              <w:pStyle w:val="Compact"/>
+              <w:jc w:val="right"/>
+            </w:pPr>
+            <w:r>
+              <w:t xml:space="preserve">32.39</w:t>
+            </w:r>
+          </w:p>
+        </w:tc>
+        <w:tc>
+          <w:p>
+            <w:pPr>
+              <w:pStyle w:val="Compact"/>
+              <w:jc w:val="right"/>
+            </w:pPr>
+            <w:r>
+              <w:t xml:space="preserve">38.52</w:t>
+            </w:r>
+          </w:p>
+        </w:tc>
+        <w:tc>
+          <w:p>
+            <w:pPr>
+              <w:pStyle w:val="Compact"/>
+              <w:jc w:val="right"/>
+            </w:pPr>
+            <w:r>
+              <w:t xml:space="preserve">-0.01</w:t>
+            </w:r>
+          </w:p>
+        </w:tc>
+        <w:tc>
+          <w:p>
+            <w:pPr>
+              <w:pStyle w:val="Compact"/>
+              <w:jc w:val="right"/>
+            </w:pPr>
+            <w:r>
+              <w:t xml:space="preserve">13.58</w:t>
+            </w:r>
+          </w:p>
+        </w:tc>
+        <w:tc>
+          <w:p>
+            <w:pPr>
+              <w:pStyle w:val="Compact"/>
+              <w:jc w:val="right"/>
+            </w:pPr>
+            <w:r>
+              <w:t xml:space="preserve">73.66</w:t>
+            </w:r>
+          </w:p>
+        </w:tc>
+      </w:tr>
+      <w:tr>
+        <w:tc>
+          <w:p>
+            <w:pPr>
+              <w:pStyle w:val="Compact"/>
+              <w:jc w:val="left"/>
+            </w:pPr>
+            <w:r>
+              <w:t xml:space="preserve">Natural Products</w:t>
+            </w:r>
+          </w:p>
+        </w:tc>
+        <w:tc>
+          <w:p>
+            <w:pPr>
+              <w:pStyle w:val="Compact"/>
+              <w:jc w:val="left"/>
+            </w:pPr>
+            <w:r>
+              <w:t xml:space="preserve">NP</w:t>
+            </w:r>
+          </w:p>
+        </w:tc>
+        <w:tc>
+          <w:p>
+            <w:pPr>
+              <w:pStyle w:val="Compact"/>
+              <w:jc w:val="right"/>
+            </w:pPr>
+            <w:r>
+              <w:t xml:space="preserve">58.42</w:t>
+            </w:r>
+          </w:p>
+        </w:tc>
+        <w:tc>
+          <w:p>
+            <w:pPr>
+              <w:pStyle w:val="Compact"/>
+              <w:jc w:val="right"/>
+            </w:pPr>
+            <w:r>
+              <w:t xml:space="preserve">58.92</w:t>
+            </w:r>
+          </w:p>
+        </w:tc>
+        <w:tc>
+          <w:p>
+            <w:pPr>
+              <w:pStyle w:val="Compact"/>
+              <w:jc w:val="right"/>
+            </w:pPr>
+            <w:r>
+              <w:t xml:space="preserve">57.93</w:t>
+            </w:r>
+          </w:p>
+        </w:tc>
+        <w:tc>
+          <w:p>
+            <w:pPr>
+              <w:pStyle w:val="Compact"/>
+              <w:jc w:val="right"/>
+            </w:pPr>
+            <w:r>
+              <w:t xml:space="preserve">-0.33</w:t>
+            </w:r>
+          </w:p>
+        </w:tc>
+        <w:tc>
+          <w:p>
+            <w:pPr>
+              <w:pStyle w:val="Compact"/>
+              <w:jc w:val="right"/>
+            </w:pPr>
+            <w:r>
+              <w:t xml:space="preserve">13.81</w:t>
+            </w:r>
+          </w:p>
+        </w:tc>
+        <w:tc>
+          <w:p>
+            <w:pPr>
+              <w:pStyle w:val="Compact"/>
+              <w:jc w:val="right"/>
+            </w:pPr>
+            <w:r>
+              <w:t xml:space="preserve">76.43</w:t>
+            </w:r>
+          </w:p>
+        </w:tc>
+      </w:tr>
+      <w:tr>
+        <w:tc>
+          <w:p>
+            <w:pPr>
+              <w:pStyle w:val="Compact"/>
+              <w:jc w:val="left"/>
+            </w:pPr>
+            <w:r>
+              <w:t xml:space="preserve">Carbon Storage</w:t>
+            </w:r>
+          </w:p>
+        </w:tc>
+        <w:tc>
+          <w:p>
+            <w:pPr>
+              <w:pStyle w:val="Compact"/>
+              <w:jc w:val="left"/>
+            </w:pPr>
+            <w:r>
+              <w:t xml:space="preserve">CS</w:t>
+            </w:r>
+          </w:p>
+        </w:tc>
+        <w:tc>
+          <w:p>
+            <w:pPr>
+              <w:pStyle w:val="Compact"/>
+              <w:jc w:val="right"/>
+            </w:pPr>
+            <w:r>
+              <w:t xml:space="preserve">61.79</w:t>
+            </w:r>
+          </w:p>
+        </w:tc>
+        <w:tc>
+          <w:p>
+            <w:pPr>
+              <w:pStyle w:val="Compact"/>
+              <w:jc w:val="right"/>
+            </w:pPr>
+            <w:r>
+              <w:t xml:space="preserve">57.28</w:t>
+            </w:r>
+          </w:p>
+        </w:tc>
+        <w:tc>
+          <w:p>
+            <w:pPr>
+              <w:pStyle w:val="Compact"/>
+              <w:jc w:val="right"/>
+            </w:pPr>
+            <w:r>
+              <w:t xml:space="preserve">66.30</w:t>
+            </w:r>
+          </w:p>
+        </w:tc>
+        <w:tc>
+          <w:p>
+            <w:pPr>
+              <w:pStyle w:val="Compact"/>
+              <w:jc w:val="right"/>
+            </w:pPr>
+            <w:r>
+              <w:t xml:space="preserve">-0.01</w:t>
+            </w:r>
+          </w:p>
+        </w:tc>
+        <w:tc>
+          <w:p>
+            <w:pPr>
+              <w:pStyle w:val="Compact"/>
+              <w:jc w:val="right"/>
+            </w:pPr>
+            <w:r>
+              <w:t xml:space="preserve">14.93</w:t>
+            </w:r>
+          </w:p>
+        </w:tc>
+        <w:tc>
+          <w:p>
+            <w:pPr>
+              <w:pStyle w:val="Compact"/>
+              <w:jc w:val="right"/>
+            </w:pPr>
+            <w:r>
+              <w:t xml:space="preserve">64.06</w:t>
+            </w:r>
+          </w:p>
+        </w:tc>
+      </w:tr>
+      <w:tr>
+        <w:tc>
+          <w:p>
+            <w:pPr>
+              <w:pStyle w:val="Compact"/>
+              <w:jc w:val="left"/>
+            </w:pPr>
+            <w:r>
+              <w:t xml:space="preserve">Coastal Protection</w:t>
+            </w:r>
+          </w:p>
+        </w:tc>
+        <w:tc>
+          <w:p>
+            <w:pPr>
+              <w:pStyle w:val="Compact"/>
+              <w:jc w:val="left"/>
+            </w:pPr>
+            <w:r>
+              <w:t xml:space="preserve">CP</w:t>
+            </w:r>
+          </w:p>
+        </w:tc>
+        <w:tc>
+          <w:p>
+            <w:pPr>
+              <w:pStyle w:val="Compact"/>
+              <w:jc w:val="right"/>
+            </w:pPr>
+            <w:r>
+              <w:t xml:space="preserve">95.89</w:t>
+            </w:r>
+          </w:p>
+        </w:tc>
+        <w:tc>
+          <w:p>
+            <w:pPr>
+              <w:pStyle w:val="Compact"/>
+              <w:jc w:val="right"/>
+            </w:pPr>
+            <w:r>
+              <w:t xml:space="preserve">91.79</w:t>
+            </w:r>
+          </w:p>
+        </w:tc>
+        <w:tc>
+          <w:p>
+            <w:pPr>
+              <w:pStyle w:val="Compact"/>
+              <w:jc w:val="right"/>
+            </w:pPr>
+            <w:r>
+              <w:t xml:space="preserve">100.00</w:t>
+            </w:r>
+          </w:p>
+        </w:tc>
+        <w:tc>
+          <w:p>
+            <w:pPr>
+              <w:pStyle w:val="Compact"/>
+              <w:jc w:val="right"/>
+            </w:pPr>
+            <w:r>
+              <w:t xml:space="preserve">-0.01</w:t>
+            </w:r>
+          </w:p>
+        </w:tc>
+        <w:tc>
+          <w:p>
+            <w:pPr>
+              <w:pStyle w:val="Compact"/>
+              <w:jc w:val="right"/>
+            </w:pPr>
+            <w:r>
+              <w:t xml:space="preserve">23.81</w:t>
+            </w:r>
+          </w:p>
+        </w:tc>
+        <w:tc>
+          <w:p>
+            <w:pPr>
+              <w:pStyle w:val="Compact"/>
+              <w:jc w:val="right"/>
+            </w:pPr>
+            <w:r>
+              <w:t xml:space="preserve">64.06</w:t>
+            </w:r>
+          </w:p>
+        </w:tc>
+      </w:tr>
+      <w:tr>
+        <w:tc>
+          <w:p>
+            <w:pPr>
+              <w:pStyle w:val="Compact"/>
+              <w:jc w:val="left"/>
+            </w:pPr>
+            <w:r>
+              <w:t xml:space="preserve">Coastal Livelihoods</w:t>
+            </w:r>
+          </w:p>
+        </w:tc>
+        <w:tc>
+          <w:p>
+            <w:pStyle w:val="Compact"/>
+          </w:p>
+        </w:tc>
+        <w:tc>
+          <w:p>
+            <w:pPr>
+              <w:pStyle w:val="Compact"/>
+              <w:jc w:val="right"/>
+            </w:pPr>
+            <w:r>
+              <w:t xml:space="preserve">89.87</w:t>
+            </w:r>
+          </w:p>
+        </w:tc>
+        <w:tc>
+          <w:p>
+            <w:pPr>
+              <w:pStyle w:val="Compact"/>
+              <w:jc w:val="right"/>
+            </w:pPr>
+            <w:r>
+              <w:t xml:space="preserve">86.74</w:t>
+            </w:r>
+          </w:p>
+        </w:tc>
+        <w:tc>
+          <w:p>
+            <w:pPr>
+              <w:pStyle w:val="Compact"/>
+              <w:jc w:val="right"/>
+            </w:pPr>
+            <w:r>
+              <w:t xml:space="preserve">93.00</w:t>
+            </w:r>
+          </w:p>
+        </w:tc>
+        <w:tc>
+          <w:p>
+            <w:pPr>
+              <w:pStyle w:val="Compact"/>
+              <w:jc w:val="right"/>
+            </w:pPr>
+            <w:r>
+              <w:t xml:space="preserve">0.03</w:t>
+            </w:r>
+          </w:p>
+        </w:tc>
+        <w:tc>
+          <w:p>
+            <w:pPr>
+              <w:pStyle w:val="Compact"/>
+              <w:jc w:val="right"/>
+            </w:pPr>
+            <w:r>
+              <w:t xml:space="preserve">NA</w:t>
+            </w:r>
+          </w:p>
+        </w:tc>
+        <w:tc>
+          <w:p>
+            <w:pPr>
+              <w:pStyle w:val="Compact"/>
+              <w:jc w:val="right"/>
+            </w:pPr>
+            <w:r>
+              <w:t xml:space="preserve">NA</w:t>
+            </w:r>
+          </w:p>
+        </w:tc>
+      </w:tr>
+      <w:tr>
+        <w:tc>
+          <w:p>
+            <w:pPr>
+              <w:pStyle w:val="Compact"/>
+              <w:jc w:val="left"/>
+            </w:pPr>
+            <w:r>
+              <w:t xml:space="preserve">Coastal Livelihoods</w:t>
+            </w:r>
+          </w:p>
+        </w:tc>
+        <w:tc>
+          <w:p>
+            <w:pPr>
+              <w:pStyle w:val="Compact"/>
+              <w:jc w:val="left"/>
+            </w:pPr>
+            <w:r>
+              <w:t xml:space="preserve">LIV</w:t>
+            </w:r>
+          </w:p>
+        </w:tc>
+        <w:tc>
+          <w:p>
+            <w:pPr>
+              <w:pStyle w:val="Compact"/>
+              <w:jc w:val="right"/>
+            </w:pPr>
+            <w:r>
+              <w:t xml:space="preserve">79.74</w:t>
+            </w:r>
+          </w:p>
+        </w:tc>
+        <w:tc>
+          <w:p>
+            <w:pPr>
+              <w:pStyle w:val="Compact"/>
+              <w:jc w:val="right"/>
+            </w:pPr>
+            <w:r>
+              <w:t xml:space="preserve">73.48</w:t>
+            </w:r>
+          </w:p>
+        </w:tc>
+        <w:tc>
+          <w:p>
+            <w:pPr>
+              <w:pStyle w:val="Compact"/>
+              <w:jc w:val="right"/>
+            </w:pPr>
+            <w:r>
+              <w:t xml:space="preserve">86.00</w:t>
+            </w:r>
+          </w:p>
+        </w:tc>
+        <w:tc>
+          <w:p>
+            <w:pPr>
+              <w:pStyle w:val="Compact"/>
+              <w:jc w:val="right"/>
+            </w:pPr>
+            <w:r>
+              <w:t xml:space="preserve">0.03</w:t>
+            </w:r>
+          </w:p>
+        </w:tc>
+        <w:tc>
+          <w:p>
+            <w:pPr>
+              <w:pStyle w:val="Compact"/>
+              <w:jc w:val="right"/>
+            </w:pPr>
+            <w:r>
+              <w:t xml:space="preserve">14.89</w:t>
+            </w:r>
+          </w:p>
+        </w:tc>
+        <w:tc>
+          <w:p>
+            <w:pPr>
+              <w:pStyle w:val="Compact"/>
+              <w:jc w:val="right"/>
+            </w:pPr>
+            <w:r>
+              <w:t xml:space="preserve">60.08</w:t>
+            </w:r>
+          </w:p>
+        </w:tc>
+      </w:tr>
+      <w:tr>
+        <w:tc>
+          <w:p>
+            <w:pPr>
+              <w:pStyle w:val="Compact"/>
+              <w:jc w:val="left"/>
+            </w:pPr>
+            <w:r>
+              <w:t xml:space="preserve">Coastal Livelihoods</w:t>
+            </w:r>
+          </w:p>
+        </w:tc>
+        <w:tc>
+          <w:p>
+            <w:pPr>
+              <w:pStyle w:val="Compact"/>
+              <w:jc w:val="left"/>
+            </w:pPr>
+            <w:r>
+              <w:t xml:space="preserve">ECO</w:t>
+            </w:r>
+          </w:p>
+        </w:tc>
+        <w:tc>
+          <w:p>
+            <w:pPr>
+              <w:pStyle w:val="Compact"/>
+              <w:jc w:val="right"/>
+            </w:pPr>
+            <w:r>
+              <w:t xml:space="preserve">100.00</w:t>
+            </w:r>
+          </w:p>
+        </w:tc>
+        <w:tc>
+          <w:p>
+            <w:pPr>
+              <w:pStyle w:val="Compact"/>
+              <w:jc w:val="right"/>
+            </w:pPr>
+            <w:r>
+              <w:t xml:space="preserve">100.00</w:t>
+            </w:r>
+          </w:p>
+        </w:tc>
+        <w:tc>
+          <w:p>
+            <w:pPr>
+              <w:pStyle w:val="Compact"/>
+              <w:jc w:val="right"/>
+            </w:pPr>
+            <w:r>
+              <w:t xml:space="preserve">100.00</w:t>
+            </w:r>
+          </w:p>
+        </w:tc>
+        <w:tc>
+          <w:p>
+            <w:pPr>
+              <w:pStyle w:val="Compact"/>
+              <w:jc w:val="right"/>
+            </w:pPr>
+            <w:r>
+              <w:t xml:space="preserve">0.02</w:t>
+            </w:r>
+          </w:p>
+        </w:tc>
+        <w:tc>
+          <w:p>
+            <w:pPr>
+              <w:pStyle w:val="Compact"/>
+              <w:jc w:val="right"/>
+            </w:pPr>
+            <w:r>
+              <w:t xml:space="preserve">14.87</w:t>
+            </w:r>
+          </w:p>
+        </w:tc>
+        <w:tc>
+          <w:p>
+            <w:pPr>
+              <w:pStyle w:val="Compact"/>
+              <w:jc w:val="right"/>
+            </w:pPr>
+            <w:r>
+              <w:t xml:space="preserve">73.55</w:t>
+            </w:r>
+          </w:p>
+        </w:tc>
+      </w:tr>
+      <w:tr>
+        <w:tc>
+          <w:p>
+            <w:pPr>
+              <w:pStyle w:val="Compact"/>
+              <w:jc w:val="left"/>
+            </w:pPr>
+            <w:r>
+              <w:t xml:space="preserve">Tourism &amp; Recreation</w:t>
+            </w:r>
+          </w:p>
+        </w:tc>
+        <w:tc>
+          <w:p>
+            <w:pPr>
+              <w:pStyle w:val="Compact"/>
+              <w:jc w:val="left"/>
+            </w:pPr>
+            <w:r>
+              <w:t xml:space="preserve">TR</w:t>
+            </w:r>
+          </w:p>
+        </w:tc>
+        <w:tc>
+          <w:p>
+            <w:pPr>
+              <w:pStyle w:val="Compact"/>
+              <w:jc w:val="right"/>
+            </w:pPr>
+            <w:r>
+              <w:t xml:space="preserve">25.19</w:t>
+            </w:r>
+          </w:p>
+        </w:tc>
+        <w:tc>
+          <w:p>
+            <w:pPr>
+              <w:pStyle w:val="Compact"/>
+              <w:jc w:val="right"/>
+            </w:pPr>
+            <w:r>
+              <w:t xml:space="preserve">23.93</w:t>
+            </w:r>
+          </w:p>
+        </w:tc>
+        <w:tc>
+          <w:p>
+            <w:pPr>
+              <w:pStyle w:val="Compact"/>
+              <w:jc w:val="right"/>
+            </w:pPr>
+            <w:r>
+              <w:t xml:space="preserve">26.45</w:t>
+            </w:r>
+          </w:p>
+        </w:tc>
+        <w:tc>
+          <w:p>
+            <w:pPr>
+              <w:pStyle w:val="Compact"/>
+              <w:jc w:val="right"/>
+            </w:pPr>
+            <w:r>
+              <w:t xml:space="preserve">0.00</w:t>
+            </w:r>
+          </w:p>
+        </w:tc>
+        <w:tc>
+          <w:p>
+            <w:pPr>
+              <w:pStyle w:val="Compact"/>
+              <w:jc w:val="right"/>
+            </w:pPr>
+            <w:r>
+              <w:t xml:space="preserve">30.64</w:t>
+            </w:r>
+          </w:p>
+        </w:tc>
+        <w:tc>
+          <w:p>
+            <w:pPr>
+              <w:pStyle w:val="Compact"/>
+              <w:jc w:val="right"/>
+            </w:pPr>
+            <w:r>
+              <w:t xml:space="preserve">62.97</w:t>
+            </w:r>
+          </w:p>
+        </w:tc>
+      </w:tr>
+      <w:tr>
+        <w:tc>
+          <w:p>
+            <w:pPr>
+              <w:pStyle w:val="Compact"/>
+              <w:jc w:val="left"/>
+            </w:pPr>
+            <w:r>
+              <w:t xml:space="preserve">Iconic Places &amp; Species</w:t>
+            </w:r>
+          </w:p>
+        </w:tc>
+        <w:tc>
+          <w:p>
+            <w:pStyle w:val="Compact"/>
+          </w:p>
+        </w:tc>
+        <w:tc>
+          <w:p>
+            <w:pPr>
+              <w:pStyle w:val="Compact"/>
+              <w:jc w:val="right"/>
+            </w:pPr>
+            <w:r>
+              <w:t xml:space="preserve">84.91</w:t>
+            </w:r>
+          </w:p>
+        </w:tc>
+        <w:tc>
+          <w:p>
+            <w:pPr>
+              <w:pStyle w:val="Compact"/>
+              <w:jc w:val="right"/>
+            </w:pPr>
+            <w:r>
+              <w:t xml:space="preserve">80.00</w:t>
+            </w:r>
+          </w:p>
+        </w:tc>
+        <w:tc>
+          <w:p>
+            <w:pPr>
+              <w:pStyle w:val="Compact"/>
+              <w:jc w:val="right"/>
+            </w:pPr>
+            <w:r>
+              <w:t xml:space="preserve">89.81</w:t>
+            </w:r>
+          </w:p>
+        </w:tc>
+        <w:tc>
+          <w:p>
+            <w:pPr>
+              <w:pStyle w:val="Compact"/>
+              <w:jc w:val="right"/>
+            </w:pPr>
+            <w:r>
+              <w:t xml:space="preserve">-0.10</w:t>
+            </w:r>
+          </w:p>
+        </w:tc>
+        <w:tc>
+          <w:p>
+            <w:pPr>
+              <w:pStyle w:val="Compact"/>
+              <w:jc w:val="right"/>
+            </w:pPr>
+            <w:r>
+              <w:t xml:space="preserve">16.99</w:t>
+            </w:r>
+          </w:p>
+        </w:tc>
+        <w:tc>
+          <w:p>
+            <w:pPr>
+              <w:pStyle w:val="Compact"/>
+              <w:jc w:val="right"/>
+            </w:pPr>
+            <w:r>
+              <w:t xml:space="preserve">74.46</w:t>
+            </w:r>
+          </w:p>
+        </w:tc>
+      </w:tr>
+      <w:tr>
+        <w:tc>
+          <w:p>
+            <w:pPr>
+              <w:pStyle w:val="Compact"/>
+              <w:jc w:val="left"/>
+            </w:pPr>
+            <w:r>
+              <w:t xml:space="preserve">Iconic Places &amp; Species</w:t>
+            </w:r>
+          </w:p>
+        </w:tc>
+        <w:tc>
+          <w:p>
+            <w:pPr>
+              <w:pStyle w:val="Compact"/>
+              <w:jc w:val="left"/>
+            </w:pPr>
+            <w:r>
+              <w:t xml:space="preserve">LSP</w:t>
+            </w:r>
+          </w:p>
+        </w:tc>
+        <w:tc>
+          <w:p>
+            <w:pPr>
+              <w:pStyle w:val="Compact"/>
+              <w:jc w:val="right"/>
+            </w:pPr>
+            <w:r>
+              <w:t xml:space="preserve">33.89</w:t>
+            </w:r>
+          </w:p>
+        </w:tc>
+        <w:tc>
+          <w:p>
+            <w:pPr>
+              <w:pStyle w:val="Compact"/>
+              <w:jc w:val="right"/>
+            </w:pPr>
+            <w:r>
+              <w:t xml:space="preserve">25.27</w:t>
+            </w:r>
+          </w:p>
+        </w:tc>
+        <w:tc>
+          <w:p>
+            <w:pPr>
+              <w:pStyle w:val="Compact"/>
+              <w:jc w:val="right"/>
+            </w:pPr>
+            <w:r>
+              <w:t xml:space="preserve">42.52</w:t>
+            </w:r>
+          </w:p>
+        </w:tc>
+        <w:tc>
+          <w:p>
+            <w:pPr>
+              <w:pStyle w:val="Compact"/>
+              <w:jc w:val="right"/>
+            </w:pPr>
+            <w:r>
+              <w:t xml:space="preserve">0.78</w:t>
+            </w:r>
+          </w:p>
+        </w:tc>
+        <w:tc>
+          <w:p>
+            <w:pPr>
+              <w:pStyle w:val="Compact"/>
+              <w:jc w:val="right"/>
+            </w:pPr>
+            <w:r>
+              <w:t xml:space="preserve">22.84</w:t>
+            </w:r>
+          </w:p>
+        </w:tc>
+        <w:tc>
+          <w:p>
+            <w:pPr>
+              <w:pStyle w:val="Compact"/>
+              <w:jc w:val="right"/>
+            </w:pPr>
+            <w:r>
+              <w:t xml:space="preserve">72.06</w:t>
+            </w:r>
+          </w:p>
+        </w:tc>
+      </w:tr>
+      <w:tr>
+        <w:tc>
+          <w:p>
+            <w:pPr>
+              <w:pStyle w:val="Compact"/>
+              <w:jc w:val="left"/>
+            </w:pPr>
+            <w:r>
+              <w:t xml:space="preserve">Iconic Places &amp; Species</w:t>
+            </w:r>
+          </w:p>
+        </w:tc>
+        <w:tc>
+          <w:p>
+            <w:pPr>
+              <w:pStyle w:val="Compact"/>
+              <w:jc w:val="left"/>
+            </w:pPr>
+            <w:r>
+              <w:t xml:space="preserve">SP</w:t>
+            </w:r>
+          </w:p>
+        </w:tc>
+        <w:tc>
+          <w:p>
+            <w:pPr>
+              <w:pStyle w:val="Compact"/>
+              <w:jc w:val="right"/>
+            </w:pPr>
+            <w:r>
+              <w:t xml:space="preserve">59.40</w:t>
+            </w:r>
+          </w:p>
+        </w:tc>
+        <w:tc>
+          <w:p>
+            <w:pPr>
+              <w:pStyle w:val="Compact"/>
+              <w:jc w:val="right"/>
+            </w:pPr>
+            <w:r>
+              <w:t xml:space="preserve">52.63</w:t>
+            </w:r>
+          </w:p>
+        </w:tc>
+        <w:tc>
+          <w:p>
+            <w:pPr>
+              <w:pStyle w:val="Compact"/>
+              <w:jc w:val="right"/>
+            </w:pPr>
+            <w:r>
+              <w:t xml:space="preserve">66.17</w:t>
+            </w:r>
+          </w:p>
+        </w:tc>
+        <w:tc>
+          <w:p>
+            <w:pPr>
+              <w:pStyle w:val="Compact"/>
+              <w:jc w:val="right"/>
+            </w:pPr>
+            <w:r>
+              <w:t xml:space="preserve">0.34</w:t>
+            </w:r>
+          </w:p>
+        </w:tc>
+        <w:tc>
+          <w:p>
+            <w:pPr>
+              <w:pStyle w:val="Compact"/>
+              <w:jc w:val="right"/>
+            </w:pPr>
+            <w:r>
+              <w:t xml:space="preserve">NA</w:t>
+            </w:r>
+          </w:p>
+        </w:tc>
+        <w:tc>
+          <w:p>
+            <w:pPr>
+              <w:pStyle w:val="Compact"/>
+              <w:jc w:val="right"/>
+            </w:pPr>
+            <w:r>
+              <w:t xml:space="preserve">NA</w:t>
+            </w:r>
+          </w:p>
+        </w:tc>
+      </w:tr>
+      <w:tr>
+        <w:tc>
+          <w:p>
+            <w:pPr>
+              <w:pStyle w:val="Compact"/>
+              <w:jc w:val="left"/>
+            </w:pPr>
+            <w:r>
+              <w:t xml:space="preserve">Clean Waters</w:t>
+            </w:r>
+          </w:p>
+        </w:tc>
+        <w:tc>
+          <w:p>
+            <w:pPr>
+              <w:pStyle w:val="Compact"/>
+              <w:jc w:val="left"/>
+            </w:pPr>
+            <w:r>
+              <w:t xml:space="preserve">CW</w:t>
+            </w:r>
+          </w:p>
+        </w:tc>
+        <w:tc>
+          <w:p>
+            <w:pPr>
+              <w:pStyle w:val="Compact"/>
+              <w:jc w:val="right"/>
+            </w:pPr>
+            <w:r>
+              <w:t xml:space="preserve">78.70</w:t>
+            </w:r>
+          </w:p>
+        </w:tc>
+        <w:tc>
+          <w:p>
+            <w:pPr>
+              <w:pStyle w:val="Compact"/>
+              <w:jc w:val="right"/>
+            </w:pPr>
+            <w:r>
+              <w:t xml:space="preserve">84.31</w:t>
+            </w:r>
+          </w:p>
+        </w:tc>
+        <w:tc>
+          <w:p>
+            <w:pPr>
+              <w:pStyle w:val="Compact"/>
+              <w:jc w:val="right"/>
+            </w:pPr>
+            <w:r>
+              <w:t xml:space="preserve">73.09</w:t>
+            </w:r>
+          </w:p>
+        </w:tc>
+        <w:tc>
+          <w:p>
+            <w:pPr>
+              <w:pStyle w:val="Compact"/>
+              <w:jc w:val="right"/>
+            </w:pPr>
+            <w:r>
+              <w:t xml:space="preserve">-0.32</w:t>
+            </w:r>
+          </w:p>
+        </w:tc>
+        <w:tc>
+          <w:p>
+            <w:pPr>
+              <w:pStyle w:val="Compact"/>
+              <w:jc w:val="right"/>
+            </w:pPr>
+            <w:r>
+              <w:t xml:space="preserve">38.19</w:t>
+            </w:r>
+          </w:p>
+        </w:tc>
+        <w:tc>
+          <w:p>
+            <w:pPr>
+              <w:pStyle w:val="Compact"/>
+              <w:jc w:val="right"/>
+            </w:pPr>
+            <w:r>
+              <w:t xml:space="preserve">62.97</w:t>
+            </w:r>
+          </w:p>
+        </w:tc>
+      </w:tr>
+      <w:tr>
+        <w:tc>
+          <w:p>
+            <w:pPr>
+              <w:pStyle w:val="Compact"/>
+              <w:jc w:val="left"/>
+            </w:pPr>
+            <w:r>
+              <w:t xml:space="preserve">Biodiversity</w:t>
+            </w:r>
+          </w:p>
+        </w:tc>
+        <w:tc>
+          <w:p>
+            <w:pStyle w:val="Compact"/>
+          </w:p>
+        </w:tc>
+        <w:tc>
+          <w:p>
+            <w:pPr>
+              <w:pStyle w:val="Compact"/>
+              <w:jc w:val="right"/>
+            </w:pPr>
+            <w:r>
+              <w:t xml:space="preserve">91.05</w:t>
+            </w:r>
+          </w:p>
+        </w:tc>
+        <w:tc>
+          <w:p>
+            <w:pPr>
+              <w:pStyle w:val="Compact"/>
+              <w:jc w:val="right"/>
+            </w:pPr>
+            <w:r>
+              <w:t xml:space="preserve">84.83</w:t>
+            </w:r>
+          </w:p>
+        </w:tc>
+        <w:tc>
+          <w:p>
+            <w:pPr>
+              <w:pStyle w:val="Compact"/>
+              <w:jc w:val="right"/>
+            </w:pPr>
+            <w:r>
+              <w:t xml:space="preserve">97.28</w:t>
+            </w:r>
+          </w:p>
+        </w:tc>
+        <w:tc>
+          <w:p>
+            <w:pPr>
+              <w:pStyle w:val="Compact"/>
+              <w:jc w:val="right"/>
+            </w:pPr>
+            <w:r>
+              <w:t xml:space="preserve">-0.04</w:t>
+            </w:r>
+          </w:p>
+        </w:tc>
+        <w:tc>
+          <w:p>
+            <w:pPr>
+              <w:pStyle w:val="Compact"/>
+              <w:jc w:val="right"/>
+            </w:pPr>
+            <w:r>
+              <w:t xml:space="preserve">NA</w:t>
+            </w:r>
+          </w:p>
+        </w:tc>
+        <w:tc>
+          <w:p>
+            <w:pPr>
+              <w:pStyle w:val="Compact"/>
+              <w:jc w:val="right"/>
+            </w:pPr>
+            <w:r>
+              <w:t xml:space="preserve">NA</w:t>
+            </w:r>
+          </w:p>
+        </w:tc>
+      </w:tr>
+      <w:tr>
+        <w:tc>
+          <w:p>
+            <w:pPr>
+              <w:pStyle w:val="Compact"/>
+              <w:jc w:val="left"/>
+            </w:pPr>
+            <w:r>
+              <w:t xml:space="preserve">Biodiversity</w:t>
+            </w:r>
+          </w:p>
+        </w:tc>
+        <w:tc>
+          <w:p>
+            <w:pPr>
+              <w:pStyle w:val="Compact"/>
+              <w:jc w:val="left"/>
+            </w:pPr>
+            <w:r>
+              <w:t xml:space="preserve">HAB</w:t>
+            </w:r>
+          </w:p>
+        </w:tc>
+        <w:tc>
+          <w:p>
+            <w:pPr>
+              <w:pStyle w:val="Compact"/>
+              <w:jc w:val="right"/>
+            </w:pPr>
+            <w:r>
+              <w:t xml:space="preserve">92.72</w:t>
+            </w:r>
+          </w:p>
+        </w:tc>
+        <w:tc>
+          <w:p>
+            <w:pPr>
+              <w:pStyle w:val="Compact"/>
+              <w:jc w:val="right"/>
+            </w:pPr>
+            <w:r>
+              <w:t xml:space="preserve">85.43</w:t>
+            </w:r>
+          </w:p>
+        </w:tc>
+        <w:tc>
+          <w:p>
+            <w:pPr>
+              <w:pStyle w:val="Compact"/>
+              <w:jc w:val="right"/>
+            </w:pPr>
+            <w:r>
+              <w:t xml:space="preserve">100.00</w:t>
+            </w:r>
+          </w:p>
+        </w:tc>
+        <w:tc>
+          <w:p>
+            <w:pPr>
+              <w:pStyle w:val="Compact"/>
+              <w:jc w:val="right"/>
+            </w:pPr>
+            <w:r>
+              <w:t xml:space="preserve">0.00</w:t>
+            </w:r>
+          </w:p>
+        </w:tc>
+        <w:tc>
+          <w:p>
+            <w:pPr>
+              <w:pStyle w:val="Compact"/>
+              <w:jc w:val="right"/>
+            </w:pPr>
+            <w:r>
+              <w:t xml:space="preserve">14.73</w:t>
+            </w:r>
+          </w:p>
+        </w:tc>
+        <w:tc>
+          <w:p>
+            <w:pPr>
+              <w:pStyle w:val="Compact"/>
+              <w:jc w:val="right"/>
+            </w:pPr>
+            <w:r>
+              <w:t xml:space="preserve">75.38</w:t>
+            </w:r>
+          </w:p>
+        </w:tc>
+      </w:tr>
+      <w:tr>
+        <w:tc>
+          <w:p>
+            <w:pPr>
+              <w:pStyle w:val="Compact"/>
+              <w:jc w:val="left"/>
+            </w:pPr>
+            <w:r>
+              <w:t xml:space="preserve">Biodiversity</w:t>
+            </w:r>
+          </w:p>
+        </w:tc>
+        <w:tc>
+          <w:p>
+            <w:pPr>
+              <w:pStyle w:val="Compact"/>
+              <w:jc w:val="left"/>
+            </w:pPr>
+            <w:r>
+              <w:t xml:space="preserve">SPP</w:t>
+            </w:r>
+          </w:p>
+        </w:tc>
+        <w:tc>
+          <w:p>
+            <w:pPr>
+              <w:pStyle w:val="Compact"/>
+              <w:jc w:val="right"/>
+            </w:pPr>
+            <w:r>
+              <w:t xml:space="preserve">89.39</w:t>
+            </w:r>
+          </w:p>
+        </w:tc>
+        <w:tc>
+          <w:p>
+            <w:pPr>
+              <w:pStyle w:val="Compact"/>
+              <w:jc w:val="right"/>
+            </w:pPr>
+            <w:r>
+              <w:t xml:space="preserve">84.22</w:t>
+            </w:r>
+          </w:p>
+        </w:tc>
+        <w:tc>
+          <w:p>
+            <w:pPr>
+              <w:pStyle w:val="Compact"/>
+              <w:jc w:val="right"/>
+            </w:pPr>
+            <w:r>
+              <w:t xml:space="preserve">94.55</w:t>
+            </w:r>
+          </w:p>
+        </w:tc>
+        <w:tc>
+          <w:p>
+            <w:pPr>
+              <w:pStyle w:val="Compact"/>
+              <w:jc w:val="right"/>
+            </w:pPr>
+            <w:r>
+              <w:t xml:space="preserve">-0.08</w:t>
+            </w:r>
+          </w:p>
+        </w:tc>
+        <w:tc>
+          <w:p>
+            <w:pPr>
+              <w:pStyle w:val="Compact"/>
+              <w:jc w:val="right"/>
+            </w:pPr>
+            <w:r>
+              <w:t xml:space="preserve">19.67</w:t>
+            </w:r>
+          </w:p>
+        </w:tc>
+        <w:tc>
+          <w:p>
+            <w:pPr>
+              <w:pStyle w:val="Compact"/>
+              <w:jc w:val="right"/>
+            </w:pPr>
+            <w:r>
+              <w:t xml:space="preserve">72.83</w:t>
+            </w:r>
+          </w:p>
+        </w:tc>
+      </w:tr>
+      <w:tr>
+        <w:tc>
+          <w:p>
+            <w:pPr>
+              <w:pStyle w:val="Compact"/>
+              <w:jc w:val="left"/>
+            </w:pPr>
+            <w:r>
+              <w:t xml:space="preserve">OHI</w:t>
+            </w:r>
+          </w:p>
+        </w:tc>
+        <w:tc>
+          <w:p>
+            <w:pStyle w:val="Compact"/>
+          </w:p>
+        </w:tc>
+        <w:tc>
+          <w:p>
+            <w:pPr>
+              <w:pStyle w:val="Compact"/>
+              <w:jc w:val="right"/>
+            </w:pPr>
+            <w:r>
+              <w:t xml:space="preserve">66.01</w:t>
+            </w:r>
+          </w:p>
+        </w:tc>
+        <w:tc>
+          <w:p>
+            <w:pPr>
+              <w:pStyle w:val="Compact"/>
+              <w:jc w:val="right"/>
+            </w:pPr>
+            <w:r>
+              <w:t xml:space="preserve">NA</w:t>
+            </w:r>
+          </w:p>
+        </w:tc>
+        <w:tc>
+          <w:p>
+            <w:pPr>
+              <w:pStyle w:val="Compact"/>
+              <w:jc w:val="right"/>
+            </w:pPr>
+            <w:r>
+              <w:t xml:space="preserve">68.86</w:t>
+            </w:r>
+          </w:p>
+        </w:tc>
+        <w:tc>
+          <w:p>
+            <w:pPr>
+              <w:pStyle w:val="Compact"/>
+              <w:jc w:val="right"/>
+            </w:pPr>
+            <w:r>
+              <w:t xml:space="preserve">NA</w:t>
+            </w:r>
+          </w:p>
+        </w:tc>
+        <w:tc>
+          <w:p>
+            <w:pPr>
+              <w:pStyle w:val="Compact"/>
+              <w:jc w:val="right"/>
+            </w:pPr>
+            <w:r>
+              <w:t xml:space="preserve">NA</w:t>
+            </w:r>
+          </w:p>
+        </w:tc>
+        <w:tc>
+          <w:p>
+            <w:pPr>
+              <w:pStyle w:val="Compact"/>
+              <w:jc w:val="right"/>
+            </w:pPr>
+            <w:r>
+              <w:t xml:space="preserve">NA</w:t>
+            </w:r>
+          </w:p>
+        </w:tc>
+      </w:tr>
+    </w:tbl>
+    <w:sectPr/>
   </w:body>
 </w:document>
 </file>
 
 <file path=word/footnotes.xml><?xml version="1.0" encoding="utf-8"?>
-<w:footnotes xmlns:w="http://schemas.openxmlformats.org/wordprocessingml/2006/main" xmlns:m="http://schemas.openxmlformats.org/officeDocument/2006/math" xmlns:r="http://schemas.openxmlformats.org/officeDocument/2006/relationships" xmlns:o="urn:schemas-microsoft-com:office:office" xmlns:v="urn:schemas-microsoft-com:vml" xmlns:w10="urn:schemas-microsoft-com:office:word" xmlns:a="http://schemas.openxmlformats.org/drawingml/2006/main" xmlns:pic="http://schemas.openxmlformats.org/drawingml/2006/picture" xmlns:wp="http://schemas.openxmlformats.org/drawingml/2006/wordprocessingDrawing"/>
+<w:footnotes xmlns:w="http://schemas.openxmlformats.org/wordprocessingml/2006/main" xmlns:m="http://schemas.openxmlformats.org/officeDocument/2006/math" xmlns:r="http://schemas.openxmlformats.org/officeDocument/2006/relationships" xmlns:o="urn:schemas-microsoft-com:office:office" xmlns:v="urn:schemas-microsoft-com:vml" xmlns:w10="urn:schemas-microsoft-com:office:word" xmlns:a="http://schemas.openxmlformats.org/drawingml/2006/main" xmlns:pic="http://schemas.openxmlformats.org/drawingml/2006/picture" xmlns:wp="http://schemas.openxmlformats.org/drawingml/2006/wordprocessingDrawing">
+  <w:footnote w:type="continuationSeparator" w:id="0">
+    <w:p>
+      <w:r>
+        <w:continuationSeparator/>
+      </w:r>
+    </w:p>
+  </w:footnote>
+  <w:footnote w:type="separator" w:id="-1">
+    <w:p>
+      <w:r>
+        <w:separator/>
+      </w:r>
+    </w:p>
+  </w:footnote>
+</w:footnotes>
 </file>
 
 <file path=word/numbering.xml><?xml version="1.0" encoding="utf-8"?>
 <w:numbering xmlns:w="http://schemas.openxmlformats.org/wordprocessingml/2006/main">
   <w:abstractNum w:abstractNumId="0">
-    <w:nsid w:val="a5462803"/>
+    <w:nsid w:val="e17f69ba"/>
+    <w:multiLevelType w:val="multilevel"/>
+    <w:lvl w:ilvl="0">
+      <w:numFmt w:val="bullet"/>
+      <w:lvlText w:val=" "/>
+      <w:lvlJc w:val="left"/>
+      <w:pPr>
+        <w:tabs>
+          <w:tab w:val="num" w:pos="0"/>
+        </w:tabs>
+        <w:ind w:left="480" w:hanging="480"/>
+      </w:pPr>
+    </w:lvl>
+    <w:lvl w:ilvl="1">
+      <w:numFmt w:val="bullet"/>
+      <w:lvlText w:val=" "/>
+      <w:lvlJc w:val="left"/>
+      <w:pPr>
+        <w:tabs>
+          <w:tab w:val="num" w:pos="720"/>
+        </w:tabs>
+        <w:ind w:left="1200" w:hanging="480"/>
+      </w:pPr>
+    </w:lvl>
+    <w:lvl w:ilvl="2">
+      <w:numFmt w:val="bullet"/>
+      <w:lvlText w:val=" "/>
+      <w:lvlJc w:val="left"/>
+      <w:pPr>
+        <w:tabs>
+          <w:tab w:val="num" w:pos="1440"/>
+        </w:tabs>
+        <w:ind w:left="1920" w:hanging="480"/>
+      </w:pPr>
+    </w:lvl>
+    <w:lvl w:ilvl="3">
+      <w:numFmt w:val="bullet"/>
+      <w:lvlText w:val=" "/>
+      <w:lvlJc w:val="left"/>
+      <w:pPr>
+        <w:tabs>
+          <w:tab w:val="num" w:pos="2160"/>
+        </w:tabs>
+        <w:ind w:left="2640" w:hanging="480"/>
+      </w:pPr>
+    </w:lvl>
+    <w:lvl w:ilvl="4">
+      <w:numFmt w:val="bullet"/>
+      <w:lvlText w:val=" "/>
+      <w:lvlJc w:val="left"/>
+      <w:pPr>
+        <w:tabs>
+          <w:tab w:val="num" w:pos="2880"/>
+        </w:tabs>
+        <w:ind w:left="3360" w:hanging="480"/>
+      </w:pPr>
+    </w:lvl>
+    <w:lvl w:ilvl="5">
+      <w:numFmt w:val="bullet"/>
+      <w:lvlText w:val=" "/>
+      <w:lvlJc w:val="left"/>
+      <w:pPr>
+        <w:tabs>
+          <w:tab w:val="num" w:pos="3600"/>
+        </w:tabs>
+        <w:ind w:left="4080" w:hanging="480"/>
+      </w:pPr>
+    </w:lvl>
+    <w:lvl w:ilvl="6">
+      <w:numFmt w:val="bullet"/>
+      <w:lvlText w:val=" "/>
+      <w:lvlJc w:val="left"/>
+      <w:pPr>
+        <w:tabs>
+          <w:tab w:val="num" w:pos="4320"/>
+        </w:tabs>
+        <w:ind w:left="4800" w:hanging="480"/>
+      </w:pPr>
+    </w:lvl>
+  </w:abstractNum>
+  <w:abstractNum w:abstractNumId="990">
+    <w:nsid w:val="3340c984"/>
     <w:multiLevelType w:val="multilevel"/>
     <w:lvl w:ilvl="0">
       <w:numFmt w:val="bullet"/>
@@ -535,6 +2520,9 @@
   <w:num w:numId="1">
     <w:abstractNumId w:val="0"/>
   </w:num>
+  <w:num w:numId="1000">
+    <w:abstractNumId w:val="990"/>
+  </w:num>
 </w:numbering>
 </file>
 
@@ -559,13 +2547,25 @@
   <w:style w:type="paragraph" w:default="1" w:styleId="Normal">
     <w:name w:val="Normal"/>
     <w:qFormat/>
+  </w:style>
+  <w:style w:type="paragraph" w:styleId="BodyText">
+    <w:name w:val="Body Text"/>
+    <w:basedOn w:val="Normal"/>
+    <w:link w:val="BodyTextChar"/>
     <w:pPr>
       <w:spacing w:before="180" w:after="180"/>
     </w:pPr>
-  </w:style>
-  <w:style w:type="paragraph" w:styleId="Compact">
+    <w:qFormat/>
+  </w:style>
+  <w:style w:type="paragraph" w:customStyle="1" w:styleId="FirstParagraph">
+    <w:name w:val="First Paragraph"/>
+    <w:basedOn w:val="BodyText"/>
+    <w:next w:val="BodyText"/>
+    <w:qFormat/>
+  </w:style>
+  <w:style w:type="paragraph" w:customStyle="1" w:styleId="Compact">
     <w:name w:val="Compact"/>
-    <w:basedOn w:val="Normal"/>
+    <w:basedOn w:val="BodyText"/>
     <w:qFormat/>
     <w:pPr>
       <w:spacing w:before="36" w:after="36"/>
@@ -574,7 +2574,7 @@
   <w:style w:type="paragraph" w:styleId="Title">
     <w:name w:val="Title"/>
     <w:basedOn w:val="Normal"/>
-    <w:next w:val="Normal"/>
+    <w:next w:val="BodyText"/>
     <w:qFormat/>
     <w:pPr>
       <w:keepNext/>
@@ -591,9 +2591,25 @@
       <w:szCs w:val="36"/>
     </w:rPr>
   </w:style>
-  <w:style w:type="paragraph" w:styleId="Authors">
-    <w:name w:val="Authors"/>
-    <w:next w:val="Normal"/>
+  <w:style w:type="paragraph" w:styleId="Subtitle">
+    <w:name w:val="Subtitle"/>
+    <w:basedOn w:val="Title"/>
+    <w:next w:val="BodyText"/>
+    <w:qFormat/>
+    <w:pPr>
+      <w:keepNext/>
+      <w:keepLines/>
+      <w:spacing w:before="240" w:after="240"/>
+      <w:jc w:val="center"/>
+    </w:pPr>
+    <w:rPr>
+      <w:sz w:val="30"/>
+      <w:szCs w:val="30"/>
+    </w:rPr>
+  </w:style>
+  <w:style w:type="paragraph" w:customStyle="1" w:styleId="Author">
+    <w:name w:val="Author"/>
+    <w:next w:val="BodyText"/>
     <w:qFormat/>
     <w:pPr>
       <w:keepNext/>
@@ -603,7 +2619,7 @@
   </w:style>
   <w:style w:type="paragraph" w:styleId="Date">
     <w:name w:val="Date"/>
-    <w:next w:val="Normal"/>
+    <w:next w:val="BodyText"/>
     <w:qFormat/>
     <w:pPr>
       <w:keepNext/>
@@ -611,10 +2627,33 @@
       <w:jc w:val="center"/>
     </w:pPr>
   </w:style>
+  <w:style w:type="paragraph" w:customStyle="1" w:styleId="Abstract">
+    <w:name w:val="Abstract"/>
+    <w:basedOn w:val="Normal"/>
+    <w:next w:val="BodyText"/>
+    <w:qFormat/>
+    <w:pPr>
+      <w:keepNext/>
+      <w:keepLines/>
+      <w:spacing w:before="300" w:after="300"/>
+    </w:pPr>
+    <w:rPr>
+      <w:sz w:val="20"/>
+      <w:szCs w:val="20"/>
+    </w:rPr>
+  </w:style>
+  <w:style w:type="paragraph" w:styleId="Bibliography">
+    <w:name w:val="Bibliography"/>
+    <w:basedOn w:val="Normal"/>
+    <w:next w:val="Bibliography"/>
+    <w:qFormat/>
+    <w:pPr/>
+    <w:rPr/>
+  </w:style>
   <w:style w:type="paragraph" w:styleId="Heading1">
     <w:name w:val="Heading 1"/>
     <w:basedOn w:val="Normal"/>
-    <w:next w:val="Normal"/>
+    <w:next w:val="BodyText"/>
     <w:uiPriority w:val="9"/>
     <w:qFormat/>
     <w:pPr>
@@ -628,14 +2667,14 @@
       <w:b/>
       <w:bCs/>
       <w:color w:val="345A8A" w:themeColor="accent1" w:themeShade="B5"/>
-      <w:sz w:val="36"/>
-      <w:szCs w:val="36"/>
+      <w:sz w:val="32"/>
+      <w:szCs w:val="32"/>
     </w:rPr>
   </w:style>
   <w:style w:type="paragraph" w:styleId="Heading2">
     <w:name w:val="Heading 2"/>
     <w:basedOn w:val="Normal"/>
-    <w:next w:val="Normal"/>
+    <w:next w:val="BodyText"/>
     <w:uiPriority w:val="9"/>
     <w:unhideWhenUsed/>
     <w:qFormat/>
@@ -657,7 +2696,7 @@
   <w:style w:type="paragraph" w:styleId="Heading3">
     <w:name w:val="Heading 3"/>
     <w:basedOn w:val="Normal"/>
-    <w:next w:val="Normal"/>
+    <w:next w:val="BodyText"/>
     <w:uiPriority w:val="9"/>
     <w:unhideWhenUsed/>
     <w:qFormat/>
@@ -665,7 +2704,7 @@
       <w:keepNext/>
       <w:keepLines/>
       <w:spacing w:before="200" w:after="0"/>
-      <w:outlineLvl w:val="1"/>
+      <w:outlineLvl w:val="2"/>
     </w:pPr>
     <w:rPr>
       <w:rFonts w:asciiTheme="majorHAnsi" w:eastAsiaTheme="majorEastAsia" w:hAnsiTheme="majorHAnsi" w:cstheme="majorBidi"/>
@@ -679,7 +2718,7 @@
   <w:style w:type="paragraph" w:styleId="Heading4">
     <w:name w:val="Heading 4"/>
     <w:basedOn w:val="Normal"/>
-    <w:next w:val="Normal"/>
+    <w:next w:val="BodyText"/>
     <w:uiPriority w:val="9"/>
     <w:unhideWhenUsed/>
     <w:qFormat/>
@@ -687,7 +2726,7 @@
       <w:keepNext/>
       <w:keepLines/>
       <w:spacing w:before="200" w:after="0"/>
-      <w:outlineLvl w:val="1"/>
+      <w:outlineLvl w:val="3"/>
     </w:pPr>
     <w:rPr>
       <w:rFonts w:asciiTheme="majorHAnsi" w:eastAsiaTheme="majorEastAsia" w:hAnsiTheme="majorHAnsi" w:cstheme="majorBidi"/>
@@ -701,7 +2740,7 @@
   <w:style w:type="paragraph" w:styleId="Heading5">
     <w:name w:val="Heading 5"/>
     <w:basedOn w:val="Normal"/>
-    <w:next w:val="Normal"/>
+    <w:next w:val="BodyText"/>
     <w:uiPriority w:val="9"/>
     <w:unhideWhenUsed/>
     <w:qFormat/>
@@ -709,7 +2748,7 @@
       <w:keepNext/>
       <w:keepLines/>
       <w:spacing w:before="200" w:after="0"/>
-      <w:outlineLvl w:val="1"/>
+      <w:outlineLvl w:val="4"/>
     </w:pPr>
     <w:rPr>
       <w:rFonts w:asciiTheme="majorHAnsi" w:eastAsiaTheme="majorEastAsia" w:hAnsiTheme="majorHAnsi" w:cstheme="majorBidi"/>
@@ -720,15 +2759,36 @@
       <w:szCs w:val="24"/>
     </w:rPr>
   </w:style>
-  <w:style w:type="paragraph" w:styleId="BlockQuote">
-    <w:name w:val="Block Quote"/>
+  <w:style w:type="paragraph" w:styleId="Heading6">
+    <w:name w:val="Heading 6"/>
     <w:basedOn w:val="Normal"/>
-    <w:next w:val="Normal"/>
+    <w:next w:val="BodyText"/>
+    <w:uiPriority w:val="9"/>
+    <w:unhideWhenUsed/>
+    <w:qFormat/>
+    <w:pPr>
+      <w:keepNext/>
+      <w:keepLines/>
+      <w:spacing w:before="200" w:after="0"/>
+      <w:outlineLvl w:val="5"/>
+    </w:pPr>
+    <w:rPr>
+      <w:rFonts w:asciiTheme="majorHAnsi" w:eastAsiaTheme="majorEastAsia" w:hAnsiTheme="majorHAnsi" w:cstheme="majorBidi"/>
+      <w:color w:val="4F81BD" w:themeColor="accent1"/>
+      <w:sz w:val="24"/>
+      <w:szCs w:val="24"/>
+    </w:rPr>
+  </w:style>
+  <w:style w:type="paragraph" w:styleId="BlockText">
+    <w:name w:val="Block Text"/>
+    <w:basedOn w:val="BodyText"/>
+    <w:next w:val="BodyText"/>
     <w:uiPriority w:val="9"/>
     <w:unhideWhenUsed/>
     <w:qFormat/>
     <w:pPr>
       <w:spacing w:before="100" w:after="100"/>
+      <w:ind w:firstLine="0"/>
     </w:pPr>
     <w:rPr>
       <w:rFonts w:asciiTheme="majorHAnsi" w:eastAsiaTheme="majorEastAsia" w:hAnsiTheme="majorHAnsi" w:cstheme="majorBidi"/>
@@ -765,7 +2825,7 @@
       </w:tblCellMar>
     </w:tblPr>
   </w:style>
-  <w:style w:type="paragraph" w:styleId="DefinitionTerm">
+  <w:style w:type="paragraph" w:customStyle="1" w:styleId="DefinitionTerm">
     <w:name w:val="Definition Term"/>
     <w:basedOn w:val="Normal"/>
     <w:next w:val="Definition"/>
@@ -778,20 +2838,12 @@
       <w:b/>
     </w:rPr>
   </w:style>
-  <w:style w:type="paragraph" w:styleId="Definition">
+  <w:style w:type="paragraph" w:customStyle="1" w:styleId="Definition">
     <w:name w:val="Definition"/>
     <w:basedOn w:val="Normal"/>
   </w:style>
-  <w:style w:type="paragraph" w:styleId="BodyText">
-    <w:name w:val="Body Text"/>
-    <w:basedOn w:val="Normal"/>
-    <w:link w:val="BodyTextChar"/>
-    <w:pPr>
-      <w:spacing w:after="120"/>
-    </w:pPr>
-  </w:style>
-  <w:style w:type="paragraph" w:styleId="TableCaption">
-    <w:name w:val="Table Caption"/>
+  <w:style w:type="paragraph" w:styleId="Caption">
+    <w:name w:val="Caption"/>
     <w:basedOn w:val="Normal"/>
     <w:link w:val="BodyTextChar"/>
     <w:pPr>
@@ -801,16 +2853,27 @@
       <w:i/>
     </w:rPr>
   </w:style>
-  <w:style w:type="paragraph" w:styleId="ImageCaption">
+  <w:style w:type="paragraph" w:customStyle="1" w:styleId="TableCaption">
+    <w:name w:val="Table Caption"/>
+    <w:basedOn w:val="Caption"/>
+    <w:pPr>
+      <w:keepNext/>
+    </w:pPr>
+  </w:style>
+  <w:style w:type="paragraph" w:customStyle="1" w:styleId="ImageCaption">
     <w:name w:val="Image Caption"/>
+    <w:basedOn w:val="Caption"/>
+  </w:style>
+  <w:style w:type="paragraph" w:customStyle="1" w:styleId="Figure">
+    <w:name w:val="Figure"/>
     <w:basedOn w:val="Normal"/>
-    <w:link w:val="BodyTextChar"/>
+  </w:style>
+  <w:style w:type="paragraph" w:customStyle="1" w:styleId="FigureWithCaption">
+    <w:name w:val="Figure with Caption"/>
+    <w:basedOn w:val="Figure"/>
     <w:pPr>
-      <w:spacing w:before="0" w:after="120"/>
+      <w:keepNext/>
     </w:pPr>
-    <w:rPr>
-      <w:i/>
-    </w:rPr>
   </w:style>
   <w:style w:type="character" w:customStyle="1" w:styleId="BodyTextChar">
     <w:name w:val="Body Text Char"/>
@@ -825,18 +2888,36 @@
       <w:sz w:val="22"/>
     </w:rPr>
   </w:style>
-  <w:style w:type="character" w:customStyle="1" w:styleId="FootnoteRef">
-    <w:name w:val="Footnote Ref"/>
+  <w:style w:type="character" w:styleId="FootnoteReference">
+    <w:name w:val="Footnote Reference"/>
     <w:basedOn w:val="BodyTextChar"/>
     <w:rPr>
       <w:vertAlign w:val="superscript"/>
     </w:rPr>
   </w:style>
-  <w:style w:type="character" w:customStyle="1" w:styleId="Link">
-    <w:name w:val="Link"/>
+  <w:style w:type="character" w:styleId="Hyperlink">
+    <w:name w:val="Hyperlink"/>
     <w:basedOn w:val="BodyTextChar"/>
     <w:rPr>
       <w:color w:val="4F81BD" w:themeColor="accent1"/>
+    </w:rPr>
+  </w:style>
+  <w:style w:type="paragraph" w:styleId="TOCHeading">
+    <w:name w:val="TOC Heading"/>
+    <w:basedOn w:val="Heading1"/>
+    <w:next w:val="BodyText"/>
+    <w:uiPriority w:val="39"/>
+    <w:unhideWhenUsed/>
+    <w:qFormat/>
+    <w:pPr>
+      <w:spacing w:before="240" w:line="259" w:lineRule="auto"/>
+      <w:outlineLvl w:val="9"/>
+    </w:pPr>
+    <w:rPr>
+      <w:rFonts w:asciiTheme="majorHAnsi" w:eastAsiaTheme="majorEastAsia" w:hAnsiTheme="majorHAnsi" w:cstheme="majorBidi"/>
+      <w:b w:val="0"/>
+      <w:bCs w:val="0"/>
+      <w:color w:val="365F91" w:themeColor="accent1" w:themeShade="BF"/>
     </w:rPr>
   </w:style>
   <w:style w:type="paragraph" w:customStyle="1" w:styleId="SourceCode">
@@ -845,6 +2926,7 @@
     <w:link w:val="VerbatimChar"/>
     <w:pPr>
       <w:wordWrap w:val="off"/>
+      <w:noProof/>
       <w:shd w:val="clear" w:fill="f8f8f8"/>
     </w:pPr>
   </w:style>
@@ -889,6 +2971,14 @@
       <w:shd w:val="clear" w:fill="f8f8f8"/>
     </w:rPr>
   </w:style>
+  <w:style w:type="character" w:customStyle="1" w:styleId="ConstantTok">
+    <w:name w:val="ConstantTok"/>
+    <w:basedOn w:val="VerbatimChar"/>
+    <w:rPr>
+      <w:color w:val="000000"/>
+      <w:shd w:val="clear" w:fill="f8f8f8"/>
+    </w:rPr>
+  </w:style>
   <w:style w:type="character" w:customStyle="1" w:styleId="CharTok">
     <w:name w:val="CharTok"/>
     <w:basedOn w:val="VerbatimChar"/>
@@ -897,6 +2987,14 @@
       <w:shd w:val="clear" w:fill="f8f8f8"/>
     </w:rPr>
   </w:style>
+  <w:style w:type="character" w:customStyle="1" w:styleId="SpecialCharTok">
+    <w:name w:val="SpecialCharTok"/>
+    <w:basedOn w:val="VerbatimChar"/>
+    <w:rPr>
+      <w:color w:val="000000"/>
+      <w:shd w:val="clear" w:fill="f8f8f8"/>
+    </w:rPr>
+  </w:style>
   <w:style w:type="character" w:customStyle="1" w:styleId="StringTok">
     <w:name w:val="StringTok"/>
     <w:basedOn w:val="VerbatimChar"/>
@@ -905,6 +3003,29 @@
       <w:shd w:val="clear" w:fill="f8f8f8"/>
     </w:rPr>
   </w:style>
+  <w:style w:type="character" w:customStyle="1" w:styleId="VerbatimStringTok">
+    <w:name w:val="VerbatimStringTok"/>
+    <w:basedOn w:val="VerbatimChar"/>
+    <w:rPr>
+      <w:color w:val="4e9a06"/>
+      <w:shd w:val="clear" w:fill="f8f8f8"/>
+    </w:rPr>
+  </w:style>
+  <w:style w:type="character" w:customStyle="1" w:styleId="SpecialStringTok">
+    <w:name w:val="SpecialStringTok"/>
+    <w:basedOn w:val="VerbatimChar"/>
+    <w:rPr>
+      <w:color w:val="4e9a06"/>
+      <w:shd w:val="clear" w:fill="f8f8f8"/>
+    </w:rPr>
+  </w:style>
+  <w:style w:type="character" w:customStyle="1" w:styleId="ImportTok">
+    <w:name w:val="ImportTok"/>
+    <w:basedOn w:val="VerbatimChar"/>
+    <w:rPr>
+      <w:shd w:val="clear" w:fill="f8f8f8"/>
+    </w:rPr>
+  </w:style>
   <w:style w:type="character" w:customStyle="1" w:styleId="CommentTok">
     <w:name w:val="CommentTok"/>
     <w:basedOn w:val="VerbatimChar"/>
@@ -914,6 +3035,36 @@
       <w:i/>
     </w:rPr>
   </w:style>
+  <w:style w:type="character" w:customStyle="1" w:styleId="DocumentationTok">
+    <w:name w:val="DocumentationTok"/>
+    <w:basedOn w:val="VerbatimChar"/>
+    <w:rPr>
+      <w:color w:val="8f5902"/>
+      <w:shd w:val="clear" w:fill="f8f8f8"/>
+      <w:b/>
+      <w:i/>
+    </w:rPr>
+  </w:style>
+  <w:style w:type="character" w:customStyle="1" w:styleId="AnnotationTok">
+    <w:name w:val="AnnotationTok"/>
+    <w:basedOn w:val="VerbatimChar"/>
+    <w:rPr>
+      <w:color w:val="8f5902"/>
+      <w:shd w:val="clear" w:fill="f8f8f8"/>
+      <w:b/>
+      <w:i/>
+    </w:rPr>
+  </w:style>
+  <w:style w:type="character" w:customStyle="1" w:styleId="CommentVarTok">
+    <w:name w:val="CommentVarTok"/>
+    <w:basedOn w:val="VerbatimChar"/>
+    <w:rPr>
+      <w:color w:val="8f5902"/>
+      <w:shd w:val="clear" w:fill="f8f8f8"/>
+      <w:b/>
+      <w:i/>
+    </w:rPr>
+  </w:style>
   <w:style w:type="character" w:customStyle="1" w:styleId="OtherTok">
     <w:name w:val="OtherTok"/>
     <w:basedOn w:val="VerbatimChar"/>
@@ -922,6 +3073,98 @@
       <w:shd w:val="clear" w:fill="f8f8f8"/>
     </w:rPr>
   </w:style>
+  <w:style w:type="character" w:customStyle="1" w:styleId="FunctionTok">
+    <w:name w:val="FunctionTok"/>
+    <w:basedOn w:val="VerbatimChar"/>
+    <w:rPr>
+      <w:color w:val="000000"/>
+      <w:shd w:val="clear" w:fill="f8f8f8"/>
+    </w:rPr>
+  </w:style>
+  <w:style w:type="character" w:customStyle="1" w:styleId="VariableTok">
+    <w:name w:val="VariableTok"/>
+    <w:basedOn w:val="VerbatimChar"/>
+    <w:rPr>
+      <w:color w:val="000000"/>
+      <w:shd w:val="clear" w:fill="f8f8f8"/>
+    </w:rPr>
+  </w:style>
+  <w:style w:type="character" w:customStyle="1" w:styleId="ControlFlowTok">
+    <w:name w:val="ControlFlowTok"/>
+    <w:basedOn w:val="VerbatimChar"/>
+    <w:rPr>
+      <w:color w:val="204a87"/>
+      <w:shd w:val="clear" w:fill="f8f8f8"/>
+      <w:b/>
+    </w:rPr>
+  </w:style>
+  <w:style w:type="character" w:customStyle="1" w:styleId="OperatorTok">
+    <w:name w:val="OperatorTok"/>
+    <w:basedOn w:val="VerbatimChar"/>
+    <w:rPr>
+      <w:color w:val="ce5c00"/>
+      <w:shd w:val="clear" w:fill="f8f8f8"/>
+      <w:b/>
+    </w:rPr>
+  </w:style>
+  <w:style w:type="character" w:customStyle="1" w:styleId="BuiltInTok">
+    <w:name w:val="BuiltInTok"/>
+    <w:basedOn w:val="VerbatimChar"/>
+    <w:rPr>
+      <w:shd w:val="clear" w:fill="f8f8f8"/>
+    </w:rPr>
+  </w:style>
+  <w:style w:type="character" w:customStyle="1" w:styleId="ExtensionTok">
+    <w:name w:val="ExtensionTok"/>
+    <w:basedOn w:val="VerbatimChar"/>
+    <w:rPr>
+      <w:shd w:val="clear" w:fill="f8f8f8"/>
+    </w:rPr>
+  </w:style>
+  <w:style w:type="character" w:customStyle="1" w:styleId="PreprocessorTok">
+    <w:name w:val="PreprocessorTok"/>
+    <w:basedOn w:val="VerbatimChar"/>
+    <w:rPr>
+      <w:color w:val="8f5902"/>
+      <w:shd w:val="clear" w:fill="f8f8f8"/>
+      <w:i/>
+    </w:rPr>
+  </w:style>
+  <w:style w:type="character" w:customStyle="1" w:styleId="AttributeTok">
+    <w:name w:val="AttributeTok"/>
+    <w:basedOn w:val="VerbatimChar"/>
+    <w:rPr>
+      <w:color w:val="c4a000"/>
+      <w:shd w:val="clear" w:fill="f8f8f8"/>
+    </w:rPr>
+  </w:style>
+  <w:style w:type="character" w:customStyle="1" w:styleId="RegionMarkerTok">
+    <w:name w:val="RegionMarkerTok"/>
+    <w:basedOn w:val="VerbatimChar"/>
+    <w:rPr>
+      <w:shd w:val="clear" w:fill="f8f8f8"/>
+    </w:rPr>
+  </w:style>
+  <w:style w:type="character" w:customStyle="1" w:styleId="InformationTok">
+    <w:name w:val="InformationTok"/>
+    <w:basedOn w:val="VerbatimChar"/>
+    <w:rPr>
+      <w:color w:val="8f5902"/>
+      <w:shd w:val="clear" w:fill="f8f8f8"/>
+      <w:b/>
+      <w:i/>
+    </w:rPr>
+  </w:style>
+  <w:style w:type="character" w:customStyle="1" w:styleId="WarningTok">
+    <w:name w:val="WarningTok"/>
+    <w:basedOn w:val="VerbatimChar"/>
+    <w:rPr>
+      <w:color w:val="8f5902"/>
+      <w:shd w:val="clear" w:fill="f8f8f8"/>
+      <w:b/>
+      <w:i/>
+    </w:rPr>
+  </w:style>
   <w:style w:type="character" w:customStyle="1" w:styleId="AlertTok">
     <w:name w:val="AlertTok"/>
     <w:basedOn w:val="VerbatimChar"/>
@@ -930,25 +3173,11 @@
       <w:shd w:val="clear" w:fill="f8f8f8"/>
     </w:rPr>
   </w:style>
-  <w:style w:type="character" w:customStyle="1" w:styleId="FunctionTok">
-    <w:name w:val="FunctionTok"/>
-    <w:basedOn w:val="VerbatimChar"/>
-    <w:rPr>
-      <w:color w:val="000000"/>
-      <w:shd w:val="clear" w:fill="f8f8f8"/>
-    </w:rPr>
-  </w:style>
-  <w:style w:type="character" w:customStyle="1" w:styleId="RegionMarkerTok">
-    <w:name w:val="RegionMarkerTok"/>
-    <w:basedOn w:val="VerbatimChar"/>
-    <w:rPr>
-      <w:shd w:val="clear" w:fill="f8f8f8"/>
-    </w:rPr>
-  </w:style>
   <w:style w:type="character" w:customStyle="1" w:styleId="ErrorTok">
     <w:name w:val="ErrorTok"/>
     <w:basedOn w:val="VerbatimChar"/>
     <w:rPr>
+      <w:color w:val="a40000"/>
       <w:shd w:val="clear" w:fill="f8f8f8"/>
       <w:b/>
     </w:rPr>

</xml_diff>

<commit_message>
inject new CS into pressure and config.R
</commit_message>
<xml_diff>
--- a/Figures_for_paper.docx
+++ b/Figures_for_paper.docx
@@ -1104,7 +1104,7 @@
               <w:jc w:val="right"/>
             </w:pPr>
             <w:r>
-              <w:t xml:space="preserve">61.79</w:t>
+              <w:t xml:space="preserve">61.64</w:t>
             </w:r>
           </w:p>
         </w:tc>
@@ -1126,7 +1126,7 @@
               <w:jc w:val="right"/>
             </w:pPr>
             <w:r>
-              <w:t xml:space="preserve">66.30</w:t>
+              <w:t xml:space="preserve">66.00</w:t>
             </w:r>
           </w:p>
         </w:tc>
@@ -1148,7 +1148,7 @@
               <w:jc w:val="right"/>
             </w:pPr>
             <w:r>
-              <w:t xml:space="preserve">14.93</w:t>
+              <w:t xml:space="preserve">16.52</w:t>
             </w:r>
           </w:p>
         </w:tc>
@@ -2232,7 +2232,7 @@
               <w:jc w:val="right"/>
             </w:pPr>
             <w:r>
-              <w:t xml:space="preserve">64.56</w:t>
+              <w:t xml:space="preserve">64.55</w:t>
             </w:r>
           </w:p>
         </w:tc>
@@ -2254,7 +2254,7 @@
               <w:jc w:val="right"/>
             </w:pPr>
             <w:r>
-              <w:t xml:space="preserve">67.68</w:t>
+              <w:t xml:space="preserve">67.65</w:t>
             </w:r>
           </w:p>
         </w:tc>
@@ -2401,7 +2401,7 @@
     </w:lvl>
   </w:abstractNum>
   <w:abstractNum w:abstractNumId="990">
-    <w:nsid w:val="44eb11c8"/>
+    <w:nsid w:val="e160fa7f"/>
     <w:multiLevelType w:val="multilevel"/>
     <w:lvl w:ilvl="0">
       <w:numFmt w:val="bullet"/>

</xml_diff>

<commit_message>
last edits to the figures?
</commit_message>
<xml_diff>
--- a/Figures_for_paper.docx
+++ b/Figures_for_paper.docx
@@ -216,7 +216,7 @@
         <w:t xml:space="preserve">Figure 3</w:t>
       </w:r>
       <w:r>
-        <w:t xml:space="preserve">: Canadian modified OHI with different weighting techniques. In all cases subgoals weights are half their parent weights except for Food Provision where subgoals are weighted relative to yield. In equal weighting, for all goals are weights = 1. For the Likert Importance, weights are derived from the relative importance (1-5) question. For the BW Rank and BW DCE Coef, the weights are derived from the answers of best/worst pairings. Thos answers were either simply ranked, or the weights were derived from the DCE model coefficients. Numbers indicate goal weights. Mariculture (MAR) and Fisheries (FIS) subgoals are part of Food Provision; Aboriginal Needs (AN); Natural Products (NP); Carbon Storage (CS); Coastal Protection (CP); Tourism &amp; Recreation (TR); Livelihoods (LIV) and Economies (ECO) subgoals are part of Coastal Livelihoods; Iconic species (ICO) and Lasting Special Places (LSP) subgoals are part of Iconic Places &amp; Species; Clean Waters (CW); Habitat (HAB) and Species Protection (SPP) subgoals are part of Biodiversity.</w:t>
+        <w:t xml:space="preserve">: Canadian modified OHI with different weighting techniques. In all cases subgoals weights are half their parent weights except for Food Provision where subgoals are weighted relative to yield. In equal weighting, for all goals are weights = 1. For the Likert Importance, weights are derived from the relative importance (1-5) question. For the BW Rank and BW-DCE, the weights are derived from the answers of best/worst pairings. Thos answers were either simply ranked, or the weights were derived from the DCE model coefficients. Numbers indicate goal weights. Mariculture (MAR) and Fisheries (FIS) subgoals are part of Food Provision; Aboriginal Needs (AN); Natural Products (NP); Carbon Storage (CS); Coastal Protection (CP); Tourism &amp; Recreation (TR); Livelihoods (LIV) and Economies (ECO) subgoals are part of Coastal Livelihoods; Iconic species (ICO) and Lasting Special Places (LSP) subgoals are part of Iconic Places &amp; Species; Clean Waters (CW); Habitat (HAB) and Species Protection (SPP) subgoals are part of Biodiversity.</w:t>
       </w:r>
     </w:p>
     <w:p>
@@ -407,6 +407,67 @@
         <w:pStyle w:val="BodyText"/>
       </w:pPr>
       <w:r>
+        <w:drawing>
+          <wp:inline>
+            <wp:extent cx="2286000" cy="5499100"/>
+            <wp:effectExtent b="0" l="0" r="0" t="0"/>
+            <wp:docPr descr="" id="1" name="Picture"/>
+            <a:graphic>
+              <a:graphicData uri="http://schemas.openxmlformats.org/drawingml/2006/picture">
+                <pic:pic>
+                  <pic:nvPicPr>
+                    <pic:cNvPr descr="Figures_for_paper/fig7.png" id="0" name="Picture"/>
+                    <pic:cNvPicPr>
+                      <a:picLocks noChangeArrowheads="1" noChangeAspect="1"/>
+                    </pic:cNvPicPr>
+                  </pic:nvPicPr>
+                  <pic:blipFill>
+                    <a:blip r:embed="rId27"/>
+                    <a:stretch>
+                      <a:fillRect/>
+                    </a:stretch>
+                  </pic:blipFill>
+                  <pic:spPr bwMode="auto">
+                    <a:xfrm>
+                      <a:off x="0" y="0"/>
+                      <a:ext cx="2286000" cy="5499100"/>
+                    </a:xfrm>
+                    <a:prstGeom prst="rect">
+                      <a:avLst/>
+                    </a:prstGeom>
+                    <a:noFill/>
+                    <a:ln w="9525">
+                      <a:noFill/>
+                      <a:headEnd/>
+                      <a:tailEnd/>
+                    </a:ln>
+                  </pic:spPr>
+                </pic:pic>
+              </a:graphicData>
+            </a:graphic>
+          </wp:inline>
+        </w:drawing>
+      </w:r>
+    </w:p>
+    <w:p>
+      <w:pPr>
+        <w:pStyle w:val="BodyText"/>
+      </w:pPr>
+      <w:r>
+        <w:rPr>
+          <w:b/>
+        </w:rPr>
+        <w:t xml:space="preserve">Figure 7</w:t>
+      </w:r>
+      <w:r>
+        <w:t xml:space="preserve">: Canadian modified OHI with Best/Worst DCE coefficient weights from different environmental engagement categories. Numbers indicate goal weights. Mariculture (MAR) and Fisheries (FIS) subgoals are part of Food Provision; Aboriginal Needs (AN); Natural Products (NP); Carbon Storage (CS); Coastal Protection (CP); Tourism &amp; Recreation (TR); Livelihoods (LIV) and Economies (ECO) subgoals are part of Coastal Livelihoods; Iconic species (ICO) and Lasting Special Places (LSP) subgoals are part of Iconic Places &amp; Species; Clean Waters (CW); Habitat (HAB) and Species Protection (SPP) subgoals are part of Biodiversity.</w:t>
+      </w:r>
+    </w:p>
+    <w:p>
+      <w:pPr>
+        <w:pStyle w:val="BodyText"/>
+      </w:pPr>
+      <w:r>
         <w:rPr>
           <w:b/>
         </w:rPr>
@@ -436,7 +497,7 @@
                     </pic:cNvPicPr>
                   </pic:nvPicPr>
                   <pic:blipFill>
-                    <a:blip r:embed="rId27"/>
+                    <a:blip r:embed="rId28"/>
                     <a:stretch>
                       <a:fillRect/>
                     </a:stretch>
@@ -2401,7 +2462,7 @@
     </w:lvl>
   </w:abstractNum>
   <w:abstractNum w:abstractNumId="990">
-    <w:nsid w:val="2ecc8dbf"/>
+    <w:nsid w:val="f5f93430"/>
     <w:multiLevelType w:val="multilevel"/>
     <w:lvl w:ilvl="0">
       <w:numFmt w:val="bullet"/>

</xml_diff>

<commit_message>
added N to figures
</commit_message>
<xml_diff>
--- a/Figures_for_paper.docx
+++ b/Figures_for_paper.docx
@@ -38,7 +38,7 @@
     </w:p>
     <w:p>
       <w:pPr>
-        <w:pStyle w:val="FirstParagraph"/>
+        <w:pStyle w:val="Figure"/>
       </w:pPr>
       <w:r>
         <w:drawing>
@@ -85,7 +85,7 @@
     </w:p>
     <w:p>
       <w:pPr>
-        <w:pStyle w:val="BodyText"/>
+        <w:pStyle w:val="FirstParagraph"/>
       </w:pPr>
       <w:r>
         <w:rPr>
@@ -99,7 +99,7 @@
     </w:p>
     <w:p>
       <w:pPr>
-        <w:pStyle w:val="BodyText"/>
+        <w:pStyle w:val="Figure"/>
       </w:pPr>
       <w:r>
         <w:drawing>
@@ -146,7 +146,7 @@
     </w:p>
     <w:p>
       <w:pPr>
-        <w:pStyle w:val="BodyText"/>
+        <w:pStyle w:val="FirstParagraph"/>
       </w:pPr>
       <w:r>
         <w:rPr>
@@ -160,7 +160,7 @@
     </w:p>
     <w:p>
       <w:pPr>
-        <w:pStyle w:val="BodyText"/>
+        <w:pStyle w:val="Figure"/>
       </w:pPr>
       <w:r>
         <w:drawing>
@@ -207,7 +207,7 @@
     </w:p>
     <w:p>
       <w:pPr>
-        <w:pStyle w:val="BodyText"/>
+        <w:pStyle w:val="FirstParagraph"/>
       </w:pPr>
       <w:r>
         <w:rPr>
@@ -221,7 +221,7 @@
     </w:p>
     <w:p>
       <w:pPr>
-        <w:pStyle w:val="BodyText"/>
+        <w:pStyle w:val="Figure"/>
       </w:pPr>
       <w:r>
         <w:drawing>
@@ -268,7 +268,7 @@
     </w:p>
     <w:p>
       <w:pPr>
-        <w:pStyle w:val="BodyText"/>
+        <w:pStyle w:val="FirstParagraph"/>
       </w:pPr>
       <w:r>
         <w:rPr>
@@ -282,7 +282,7 @@
     </w:p>
     <w:p>
       <w:pPr>
-        <w:pStyle w:val="BodyText"/>
+        <w:pStyle w:val="Figure"/>
       </w:pPr>
       <w:r>
         <w:drawing>
@@ -329,7 +329,7 @@
     </w:p>
     <w:p>
       <w:pPr>
-        <w:pStyle w:val="BodyText"/>
+        <w:pStyle w:val="FirstParagraph"/>
       </w:pPr>
       <w:r>
         <w:rPr>
@@ -343,7 +343,7 @@
     </w:p>
     <w:p>
       <w:pPr>
-        <w:pStyle w:val="BodyText"/>
+        <w:pStyle w:val="Figure"/>
       </w:pPr>
       <w:r>
         <w:drawing>
@@ -390,7 +390,7 @@
     </w:p>
     <w:p>
       <w:pPr>
-        <w:pStyle w:val="BodyText"/>
+        <w:pStyle w:val="FirstParagraph"/>
       </w:pPr>
       <w:r>
         <w:rPr>
@@ -404,7 +404,7 @@
     </w:p>
     <w:p>
       <w:pPr>
-        <w:pStyle w:val="BodyText"/>
+        <w:pStyle w:val="Figure"/>
       </w:pPr>
       <w:r>
         <w:drawing>
@@ -451,7 +451,7 @@
     </w:p>
     <w:p>
       <w:pPr>
-        <w:pStyle w:val="BodyText"/>
+        <w:pStyle w:val="FirstParagraph"/>
       </w:pPr>
       <w:r>
         <w:rPr>
@@ -479,7 +479,7 @@
     </w:p>
     <w:p>
       <w:pPr>
-        <w:pStyle w:val="BodyText"/>
+        <w:pStyle w:val="Figure"/>
       </w:pPr>
       <w:r>
         <w:drawing>
@@ -526,7 +526,7 @@
     </w:p>
     <w:p>
       <w:pPr>
-        <w:pStyle w:val="BodyText"/>
+        <w:pStyle w:val="FirstParagraph"/>
       </w:pPr>
       <w:r>
         <w:rPr>
@@ -2462,7 +2462,7 @@
     </w:lvl>
   </w:abstractNum>
   <w:abstractNum w:abstractNumId="990">
-    <w:nsid w:val="f5f93430"/>
+    <w:nsid w:val="9fa3d10e"/>
     <w:multiLevelType w:val="multilevel"/>
     <w:lvl w:ilvl="0">
       <w:numFmt w:val="bullet"/>

</xml_diff>